<commit_message>
somewhat finished with bgp
</commit_message>
<xml_diff>
--- a/ВКР.docx
+++ b/ВКР.docx
@@ -6,7 +6,7 @@
       <w:pPr>
         <w:pStyle w:val="1"/>
       </w:pPr>
-      <w:bookmarkStart w:id="0" w:name="_Toc193676957"/>
+      <w:bookmarkStart w:id="0" w:name="_Toc193685777"/>
       <w:r>
         <w:t>Титульный лист</w:t>
       </w:r>
@@ -21,7 +21,7 @@
       <w:pPr>
         <w:pStyle w:val="1"/>
       </w:pPr>
-      <w:bookmarkStart w:id="1" w:name="_Toc193676958"/>
+      <w:bookmarkStart w:id="1" w:name="_Toc193685778"/>
       <w:r>
         <w:lastRenderedPageBreak/>
         <w:t>Задание на ВКР</w:t>
@@ -63,10 +63,12 @@
           <w:szCs w:val="22"/>
         </w:rPr>
       </w:pPr>
+      <w:bookmarkStart w:id="2" w:name="_Toc193685779"/>
       <w:r>
         <w:lastRenderedPageBreak/>
         <w:t>Аннотация</w:t>
       </w:r>
+      <w:bookmarkEnd w:id="2"/>
     </w:p>
     <w:p>
       <w:pPr>
@@ -216,11 +218,19 @@
         </w:rPr>
         <w:t>.</w:t>
       </w:r>
-      <w:r>
+    </w:p>
+    <w:p>
+      <w:pPr>
         <w:rPr>
           <w:rFonts w:cs="Times New Roman"/>
           <w:szCs w:val="28"/>
         </w:rPr>
+      </w:pPr>
+      <w:r>
+        <w:rPr>
+          <w:rFonts w:cs="Times New Roman"/>
+          <w:szCs w:val="28"/>
+        </w:rPr>
         <w:br w:type="page"/>
       </w:r>
     </w:p>
@@ -228,6 +238,7 @@
       <w:sdtPr>
         <w:rPr>
           <w:rFonts w:asciiTheme="minorHAnsi" w:eastAsiaTheme="minorHAnsi" w:hAnsiTheme="minorHAnsi" w:cstheme="minorBidi"/>
+          <w:b w:val="0"/>
           <w:color w:val="auto"/>
           <w:kern w:val="2"/>
           <w:sz w:val="22"/>
@@ -281,12 +292,10 @@
           <w:r>
             <w:fldChar w:fldCharType="separate"/>
           </w:r>
-          <w:hyperlink w:anchor="_Toc193676957" w:history="1">
+          <w:hyperlink w:anchor="_Toc193685777" w:history="1">
             <w:r>
               <w:rPr>
                 <w:rStyle w:val="af1"/>
-                <w:rFonts w:cs="Times New Roman"/>
-                <w:bCs/>
                 <w:noProof/>
               </w:rPr>
               <w:t>Титульный лист</w:t>
@@ -310,7 +319,7 @@
                 <w:noProof/>
                 <w:webHidden/>
               </w:rPr>
-              <w:instrText xml:space="preserve"> PAGEREF _Toc193676957 \h </w:instrText>
+              <w:instrText xml:space="preserve"> PAGEREF _Toc193685777 \h </w:instrText>
             </w:r>
             <w:r>
               <w:rPr>
@@ -355,12 +364,10 @@
               <w:lang w:eastAsia="ru-RU"/>
             </w:rPr>
           </w:pPr>
-          <w:hyperlink w:anchor="_Toc193676958" w:history="1">
+          <w:hyperlink w:anchor="_Toc193685778" w:history="1">
             <w:r>
               <w:rPr>
                 <w:rStyle w:val="af1"/>
-                <w:rFonts w:cs="Times New Roman"/>
-                <w:bCs/>
                 <w:noProof/>
               </w:rPr>
               <w:t>Задание на ВКР</w:t>
@@ -384,7 +391,7 @@
                 <w:noProof/>
                 <w:webHidden/>
               </w:rPr>
-              <w:instrText xml:space="preserve"> PAGEREF _Toc193676958 \h </w:instrText>
+              <w:instrText xml:space="preserve"> PAGEREF _Toc193685778 \h </w:instrText>
             </w:r>
             <w:r>
               <w:rPr>
@@ -429,7 +436,79 @@
               <w:lang w:eastAsia="ru-RU"/>
             </w:rPr>
           </w:pPr>
-          <w:hyperlink w:anchor="_Toc193676959" w:history="1">
+          <w:hyperlink w:anchor="_Toc193685779" w:history="1">
+            <w:r>
+              <w:rPr>
+                <w:rStyle w:val="af1"/>
+                <w:noProof/>
+              </w:rPr>
+              <w:t>Аннотация</w:t>
+            </w:r>
+            <w:r>
+              <w:rPr>
+                <w:noProof/>
+                <w:webHidden/>
+              </w:rPr>
+              <w:tab/>
+            </w:r>
+            <w:r>
+              <w:rPr>
+                <w:noProof/>
+                <w:webHidden/>
+              </w:rPr>
+              <w:fldChar w:fldCharType="begin"/>
+            </w:r>
+            <w:r>
+              <w:rPr>
+                <w:noProof/>
+                <w:webHidden/>
+              </w:rPr>
+              <w:instrText xml:space="preserve"> PAGEREF _Toc193685779 \h </w:instrText>
+            </w:r>
+            <w:r>
+              <w:rPr>
+                <w:noProof/>
+                <w:webHidden/>
+              </w:rPr>
+            </w:r>
+            <w:r>
+              <w:rPr>
+                <w:noProof/>
+                <w:webHidden/>
+              </w:rPr>
+              <w:fldChar w:fldCharType="separate"/>
+            </w:r>
+            <w:r>
+              <w:rPr>
+                <w:noProof/>
+                <w:webHidden/>
+              </w:rPr>
+              <w:t>3</w:t>
+            </w:r>
+            <w:r>
+              <w:rPr>
+                <w:noProof/>
+                <w:webHidden/>
+              </w:rPr>
+              <w:fldChar w:fldCharType="end"/>
+            </w:r>
+          </w:hyperlink>
+        </w:p>
+        <w:p>
+          <w:pPr>
+            <w:pStyle w:val="11"/>
+            <w:tabs>
+              <w:tab w:val="right" w:leader="dot" w:pos="9628"/>
+            </w:tabs>
+            <w:rPr>
+              <w:rFonts w:asciiTheme="minorHAnsi" w:eastAsiaTheme="minorEastAsia" w:hAnsiTheme="minorHAnsi"/>
+              <w:noProof/>
+              <w:sz w:val="24"/>
+              <w:szCs w:val="24"/>
+              <w:lang w:eastAsia="ru-RU"/>
+            </w:rPr>
+          </w:pPr>
+          <w:hyperlink w:anchor="_Toc193685780" w:history="1">
             <w:r>
               <w:rPr>
                 <w:rStyle w:val="af1"/>
@@ -456,7 +535,7 @@
                 <w:noProof/>
                 <w:webHidden/>
               </w:rPr>
-              <w:instrText xml:space="preserve"> PAGEREF _Toc193676959 \h </w:instrText>
+              <w:instrText xml:space="preserve"> PAGEREF _Toc193685780 \h </w:instrText>
             </w:r>
             <w:r>
               <w:rPr>
@@ -501,7 +580,7 @@
               <w:lang w:eastAsia="ru-RU"/>
             </w:rPr>
           </w:pPr>
-          <w:hyperlink w:anchor="_Toc193676960" w:history="1">
+          <w:hyperlink w:anchor="_Toc193685781" w:history="1">
             <w:r>
               <w:rPr>
                 <w:rStyle w:val="af1"/>
@@ -528,7 +607,7 @@
                 <w:noProof/>
                 <w:webHidden/>
               </w:rPr>
-              <w:instrText xml:space="preserve"> PAGEREF _Toc193676960 \h </w:instrText>
+              <w:instrText xml:space="preserve"> PAGEREF _Toc193685781 \h </w:instrText>
             </w:r>
             <w:r>
               <w:rPr>
@@ -573,12 +652,10 @@
               <w:lang w:eastAsia="ru-RU"/>
             </w:rPr>
           </w:pPr>
-          <w:hyperlink w:anchor="_Toc193676961" w:history="1">
+          <w:hyperlink w:anchor="_Toc193685782" w:history="1">
             <w:r>
               <w:rPr>
                 <w:rStyle w:val="af1"/>
-                <w:rFonts w:cs="Times New Roman"/>
-                <w:bCs/>
                 <w:noProof/>
               </w:rPr>
               <w:t>Литературный обзор</w:t>
@@ -602,7 +679,7 @@
                 <w:noProof/>
                 <w:webHidden/>
               </w:rPr>
-              <w:instrText xml:space="preserve"> PAGEREF _Toc193676961 \h </w:instrText>
+              <w:instrText xml:space="preserve"> PAGEREF _Toc193685782 \h </w:instrText>
             </w:r>
             <w:r>
               <w:rPr>
@@ -648,7 +725,7 @@
               <w:lang w:eastAsia="ru-RU"/>
             </w:rPr>
           </w:pPr>
-          <w:hyperlink w:anchor="_Toc193676962" w:history="1">
+          <w:hyperlink w:anchor="_Toc193685783" w:history="1">
             <w:r>
               <w:rPr>
                 <w:rStyle w:val="af1"/>
@@ -703,7 +780,7 @@
                 <w:noProof/>
                 <w:webHidden/>
               </w:rPr>
-              <w:instrText xml:space="preserve"> PAGEREF _Toc193676962 \h </w:instrText>
+              <w:instrText xml:space="preserve"> PAGEREF _Toc193685783 \h </w:instrText>
             </w:r>
             <w:r>
               <w:rPr>
@@ -748,23 +825,15 @@
               <w:lang w:eastAsia="ru-RU"/>
             </w:rPr>
           </w:pPr>
-          <w:hyperlink w:anchor="_Toc193676963" w:history="1">
+          <w:hyperlink w:anchor="_Toc193685784" w:history="1">
             <w:r>
               <w:rPr>
                 <w:rStyle w:val="af1"/>
-                <w:bCs/>
-                <w:noProof/>
-                <w:lang w:val="en-US"/>
-              </w:rPr>
-              <w:t xml:space="preserve">2.1 </w:t>
-            </w:r>
-            <w:r>
-              <w:rPr>
-                <w:rStyle w:val="af1"/>
+                <w:rFonts w:cs="Times New Roman"/>
                 <w:bCs/>
                 <w:noProof/>
               </w:rPr>
-              <w:t>Контейнеры</w:t>
+              <w:t>Список использованных источников</w:t>
             </w:r>
             <w:r>
               <w:rPr>
@@ -785,7 +854,7 @@
                 <w:noProof/>
                 <w:webHidden/>
               </w:rPr>
-              <w:instrText xml:space="preserve"> PAGEREF _Toc193676963 \h </w:instrText>
+              <w:instrText xml:space="preserve"> PAGEREF _Toc193685784 \h </w:instrText>
             </w:r>
             <w:r>
               <w:rPr>
@@ -805,7 +874,7 @@
                 <w:noProof/>
                 <w:webHidden/>
               </w:rPr>
-              <w:t>10</w:t>
+              <w:t>13</w:t>
             </w:r>
             <w:r>
               <w:rPr>
@@ -818,91 +887,8 @@
         </w:p>
         <w:p>
           <w:pPr>
-            <w:pStyle w:val="11"/>
-            <w:tabs>
-              <w:tab w:val="right" w:leader="dot" w:pos="9628"/>
-            </w:tabs>
-            <w:rPr>
-              <w:rFonts w:asciiTheme="minorHAnsi" w:eastAsiaTheme="minorEastAsia" w:hAnsiTheme="minorHAnsi"/>
-              <w:noProof/>
-              <w:sz w:val="24"/>
-              <w:szCs w:val="24"/>
-              <w:lang w:eastAsia="ru-RU"/>
-            </w:rPr>
+            <w:ind w:firstLine="0"/>
           </w:pPr>
-          <w:hyperlink w:anchor="_Toc193676964" w:history="1">
-            <w:r>
-              <w:rPr>
-                <w:rStyle w:val="af1"/>
-                <w:rFonts w:cs="Times New Roman"/>
-                <w:bCs/>
-                <w:noProof/>
-              </w:rPr>
-              <w:t>Список использованных источников</w:t>
-            </w:r>
-            <w:r>
-              <w:rPr>
-                <w:rStyle w:val="af1"/>
-                <w:rFonts w:ascii="var(--bs-font-monospace)" w:eastAsia="Times New Roman" w:hAnsi="var(--bs-font-monospace)" w:cs="Courier New"/>
-                <w:bCs/>
-                <w:noProof/>
-                <w:kern w:val="0"/>
-                <w:lang w:val="en-US" w:eastAsia="ru-RU"/>
-                <w14:ligatures w14:val="none"/>
-              </w:rPr>
-              <w:t>A</w:t>
-            </w:r>
-            <w:r>
-              <w:rPr>
-                <w:noProof/>
-                <w:webHidden/>
-              </w:rPr>
-              <w:tab/>
-            </w:r>
-            <w:r>
-              <w:rPr>
-                <w:noProof/>
-                <w:webHidden/>
-              </w:rPr>
-              <w:fldChar w:fldCharType="begin"/>
-            </w:r>
-            <w:r>
-              <w:rPr>
-                <w:noProof/>
-                <w:webHidden/>
-              </w:rPr>
-              <w:instrText xml:space="preserve"> PAGEREF _Toc193676964 \h </w:instrText>
-            </w:r>
-            <w:r>
-              <w:rPr>
-                <w:noProof/>
-                <w:webHidden/>
-              </w:rPr>
-            </w:r>
-            <w:r>
-              <w:rPr>
-                <w:noProof/>
-                <w:webHidden/>
-              </w:rPr>
-              <w:fldChar w:fldCharType="separate"/>
-            </w:r>
-            <w:r>
-              <w:rPr>
-                <w:noProof/>
-                <w:webHidden/>
-              </w:rPr>
-              <w:t>10</w:t>
-            </w:r>
-            <w:r>
-              <w:rPr>
-                <w:noProof/>
-                <w:webHidden/>
-              </w:rPr>
-              <w:fldChar w:fldCharType="end"/>
-            </w:r>
-          </w:hyperlink>
-        </w:p>
-        <w:p>
           <w:r>
             <w:rPr>
               <w:b/>
@@ -920,36 +906,230 @@
           <w:szCs w:val="28"/>
         </w:rPr>
       </w:pPr>
-    </w:p>
-    <w:p>
-      <w:pPr>
+      <w:r>
         <w:rPr>
           <w:rFonts w:cs="Times New Roman"/>
           <w:szCs w:val="28"/>
         </w:rPr>
-      </w:pPr>
-      <w:r>
-        <w:rPr>
-          <w:rFonts w:cs="Times New Roman"/>
-          <w:szCs w:val="28"/>
-        </w:rPr>
         <w:br w:type="page"/>
       </w:r>
     </w:p>
     <w:p>
       <w:pPr>
         <w:pStyle w:val="1"/>
-      </w:pPr>
-      <w:bookmarkStart w:id="2" w:name="_Toc193676959"/>
+        <w:rPr>
+          <w:lang w:val="en-US"/>
+        </w:rPr>
+      </w:pPr>
+      <w:bookmarkStart w:id="3" w:name="_Toc193685780"/>
       <w:r>
         <w:lastRenderedPageBreak/>
         <w:t>Список используемых сокращений</w:t>
       </w:r>
-      <w:bookmarkEnd w:id="2"/>
-    </w:p>
-    <w:p>
-      <w:r>
-        <w:t>ЛВС – Локальная вычислительная сеть</w:t>
+      <w:bookmarkEnd w:id="3"/>
+    </w:p>
+    <w:p>
+      <w:pPr>
+        <w:rPr>
+          <w:lang w:val="en-US"/>
+        </w:rPr>
+      </w:pPr>
+      <w:r>
+        <w:rPr>
+          <w:lang w:val="en-US"/>
+        </w:rPr>
+        <w:t>AS – Autonomous systems/</w:t>
+      </w:r>
+      <w:r>
+        <w:t>автономные</w:t>
+      </w:r>
+      <w:r>
+        <w:rPr>
+          <w:lang w:val="en-US"/>
+        </w:rPr>
+        <w:t xml:space="preserve"> </w:t>
+      </w:r>
+      <w:r>
+        <w:t>системы</w:t>
+      </w:r>
+    </w:p>
+    <w:p>
+      <w:pPr>
+        <w:rPr>
+          <w:lang w:val="en-US"/>
+        </w:rPr>
+      </w:pPr>
+      <w:r>
+        <w:rPr>
+          <w:lang w:val="en-US"/>
+        </w:rPr>
+        <w:t>AWS – Amazon Web Servies/</w:t>
+      </w:r>
+      <w:r>
+        <w:t>Сетевые</w:t>
+      </w:r>
+      <w:r>
+        <w:rPr>
+          <w:lang w:val="en-US"/>
+        </w:rPr>
+        <w:t xml:space="preserve"> </w:t>
+      </w:r>
+      <w:r>
+        <w:t>сервисы</w:t>
+      </w:r>
+      <w:r>
+        <w:rPr>
+          <w:lang w:val="en-US"/>
+        </w:rPr>
+        <w:t xml:space="preserve"> </w:t>
+      </w:r>
+      <w:r>
+        <w:rPr>
+          <w:lang w:val="en-US"/>
+        </w:rPr>
+        <w:t>Amazon</w:t>
+      </w:r>
+    </w:p>
+    <w:p>
+      <w:r>
+        <w:rPr>
+          <w:lang w:val="en-US"/>
+        </w:rPr>
+        <w:t xml:space="preserve">IGP – Interior gateway protocol/ </w:t>
+      </w:r>
+      <w:r>
+        <w:t>Протокол</w:t>
+      </w:r>
+      <w:r>
+        <w:rPr>
+          <w:lang w:val="en-US"/>
+        </w:rPr>
+        <w:t xml:space="preserve"> </w:t>
+      </w:r>
+      <w:r>
+        <w:t>внутреннего</w:t>
+      </w:r>
+      <w:r>
+        <w:rPr>
+          <w:lang w:val="en-US"/>
+        </w:rPr>
+        <w:t xml:space="preserve"> </w:t>
+      </w:r>
+      <w:r>
+        <w:t>шлюза</w:t>
+      </w:r>
+    </w:p>
+    <w:p>
+      <w:r>
+        <w:t>MED</w:t>
+      </w:r>
+      <w:r>
+        <w:rPr>
+          <w:lang w:val="en-US"/>
+        </w:rPr>
+        <w:t xml:space="preserve"> - </w:t>
+      </w:r>
+      <w:r>
+        <w:t>Multi-</w:t>
+      </w:r>
+      <w:proofErr w:type="spellStart"/>
+      <w:r>
+        <w:t>Exit</w:t>
+      </w:r>
+      <w:proofErr w:type="spellEnd"/>
+      <w:r>
+        <w:t xml:space="preserve"> </w:t>
+      </w:r>
+      <w:proofErr w:type="spellStart"/>
+      <w:r>
+        <w:t>Discriminator</w:t>
+      </w:r>
+      <w:proofErr w:type="spellEnd"/>
+    </w:p>
+    <w:p>
+      <w:pPr>
+        <w:tabs>
+          <w:tab w:val="left" w:pos="2311"/>
+        </w:tabs>
+        <w:rPr>
+          <w:lang w:val="en-US"/>
+        </w:rPr>
+      </w:pPr>
+      <w:r>
+        <w:rPr>
+          <w:lang w:val="en-US"/>
+        </w:rPr>
+        <w:t>TCP -</w:t>
+      </w:r>
+      <w:r>
+        <w:rPr>
+          <w:lang w:val="en-US"/>
+        </w:rPr>
+        <w:t xml:space="preserve"> </w:t>
+      </w:r>
+      <w:r>
+        <w:rPr>
+          <w:lang w:val="en-US"/>
+        </w:rPr>
+        <w:t>Transmission Control Protocol</w:t>
+      </w:r>
+      <w:r>
+        <w:rPr>
+          <w:lang w:val="en-US"/>
+        </w:rPr>
+        <w:t>/</w:t>
+      </w:r>
+      <w:r>
+        <w:t>П</w:t>
+      </w:r>
+      <w:r>
+        <w:t>ротокол</w:t>
+      </w:r>
+      <w:r>
+        <w:rPr>
+          <w:lang w:val="en-US"/>
+        </w:rPr>
+        <w:t xml:space="preserve"> </w:t>
+      </w:r>
+      <w:r>
+        <w:t>управления</w:t>
+      </w:r>
+      <w:r>
+        <w:rPr>
+          <w:lang w:val="en-US"/>
+        </w:rPr>
+        <w:t xml:space="preserve"> </w:t>
+      </w:r>
+      <w:r>
+        <w:t>передачей</w:t>
+      </w:r>
+    </w:p>
+    <w:p>
+      <w:r>
+        <w:t>ЛВС</w:t>
+      </w:r>
+      <w:r>
+        <w:t xml:space="preserve"> – </w:t>
+      </w:r>
+      <w:r>
+        <w:t>Локальная</w:t>
+      </w:r>
+      <w:r>
+        <w:t xml:space="preserve"> </w:t>
+      </w:r>
+      <w:r>
+        <w:t>вычислительная</w:t>
+      </w:r>
+      <w:r>
+        <w:t xml:space="preserve"> </w:t>
+      </w:r>
+      <w:r>
+        <w:t>сеть</w:t>
+      </w:r>
+    </w:p>
+    <w:p>
+      <w:r>
+        <w:t>ЦОД – Центр обработки данных</w:t>
       </w:r>
     </w:p>
     <w:p>
@@ -978,6 +1158,12 @@
         <w:t>gate</w:t>
       </w:r>
       <w:r>
+        <w:rPr>
+          <w:lang w:val="en-US"/>
+        </w:rPr>
+        <w:t>way</w:t>
+      </w:r>
+      <w:r>
         <w:t xml:space="preserve"> </w:t>
       </w:r>
       <w:r>
@@ -1074,6 +1260,11 @@
       </w:r>
     </w:p>
     <w:p>
+      <w:pPr>
+        <w:rPr>
+          <w:lang w:val="en-US"/>
+        </w:rPr>
+      </w:pPr>
       <w:r>
         <w:rPr>
           <w:lang w:val="en-US"/>
@@ -1142,6 +1333,109 @@
       </w:r>
     </w:p>
     <w:p>
+      <w:pPr>
+        <w:rPr>
+          <w:lang w:val="en-US"/>
+        </w:rPr>
+      </w:pPr>
+      <w:r>
+        <w:rPr>
+          <w:lang w:val="en-US"/>
+        </w:rPr>
+        <w:t>OSPF – Open Shortest Path First</w:t>
+      </w:r>
+      <w:r>
+        <w:rPr>
+          <w:lang w:val="en-US"/>
+        </w:rPr>
+        <w:t>/</w:t>
+      </w:r>
+      <w:r>
+        <w:t>Протокол</w:t>
+      </w:r>
+      <w:r>
+        <w:rPr>
+          <w:lang w:val="en-US"/>
+        </w:rPr>
+        <w:t xml:space="preserve"> </w:t>
+      </w:r>
+      <w:r>
+        <w:t>первого</w:t>
+      </w:r>
+      <w:r>
+        <w:rPr>
+          <w:lang w:val="en-US"/>
+        </w:rPr>
+        <w:t xml:space="preserve"> </w:t>
+      </w:r>
+      <w:r>
+        <w:t>кратчайшего</w:t>
+      </w:r>
+      <w:r>
+        <w:rPr>
+          <w:lang w:val="en-US"/>
+        </w:rPr>
+        <w:t xml:space="preserve"> </w:t>
+      </w:r>
+      <w:r>
+        <w:t>пути</w:t>
+      </w:r>
+    </w:p>
+    <w:p>
+      <w:pPr>
+        <w:rPr>
+          <w:lang w:val="en-US"/>
+        </w:rPr>
+      </w:pPr>
+      <w:r>
+        <w:rPr>
+          <w:lang w:val="en-US"/>
+        </w:rPr>
+        <w:t>BW-</w:t>
+      </w:r>
+      <w:r>
+        <w:rPr>
+          <w:lang w:val="en-US"/>
+        </w:rPr>
+        <w:t xml:space="preserve"> </w:t>
+      </w:r>
+      <w:r>
+        <w:rPr>
+          <w:lang w:val="en-US"/>
+        </w:rPr>
+        <w:t>B</w:t>
+      </w:r>
+      <w:r>
+        <w:rPr>
+          <w:lang w:val="en-US"/>
+        </w:rPr>
+        <w:t>andwidth</w:t>
+      </w:r>
+      <w:r>
+        <w:rPr>
+          <w:lang w:val="en-US"/>
+        </w:rPr>
+        <w:t>/</w:t>
+      </w:r>
+      <w:r>
+        <w:t>Пропускная</w:t>
+      </w:r>
+      <w:r>
+        <w:rPr>
+          <w:lang w:val="en-US"/>
+        </w:rPr>
+        <w:t xml:space="preserve"> </w:t>
+      </w:r>
+      <w:r>
+        <w:t>способность</w:t>
+      </w:r>
+    </w:p>
+    <w:p>
+      <w:pPr>
+        <w:rPr>
+          <w:lang w:val="en-US"/>
+        </w:rPr>
+      </w:pPr>
       <w:r>
         <w:rPr>
           <w:lang w:val="en-US"/>
@@ -1149,6 +1443,9 @@
         <w:t>CNI</w:t>
       </w:r>
       <w:r>
+        <w:rPr>
+          <w:lang w:val="en-US"/>
+        </w:rPr>
         <w:t xml:space="preserve"> – </w:t>
       </w:r>
       <w:r>
@@ -1158,6 +1455,9 @@
         <w:t>Container</w:t>
       </w:r>
       <w:r>
+        <w:rPr>
+          <w:lang w:val="en-US"/>
+        </w:rPr>
         <w:t xml:space="preserve"> </w:t>
       </w:r>
       <w:r>
@@ -1167,6 +1467,9 @@
         <w:t>networking</w:t>
       </w:r>
       <w:r>
+        <w:rPr>
+          <w:lang w:val="en-US"/>
+        </w:rPr>
         <w:t xml:space="preserve"> </w:t>
       </w:r>
       <w:r>
@@ -1176,18 +1479,27 @@
         <w:t>interface</w:t>
       </w:r>
       <w:r>
+        <w:rPr>
+          <w:lang w:val="en-US"/>
+        </w:rPr>
         <w:t>/</w:t>
       </w:r>
       <w:r>
         <w:t>Сетевой</w:t>
       </w:r>
       <w:r>
+        <w:rPr>
+          <w:lang w:val="en-US"/>
+        </w:rPr>
         <w:t xml:space="preserve"> </w:t>
       </w:r>
       <w:r>
         <w:t>интерфейс</w:t>
       </w:r>
       <w:r>
+        <w:rPr>
+          <w:lang w:val="en-US"/>
+        </w:rPr>
         <w:t xml:space="preserve"> </w:t>
       </w:r>
       <w:r>
@@ -1250,12 +1562,11 @@
       <w:pPr>
         <w:pStyle w:val="1"/>
       </w:pPr>
-      <w:bookmarkStart w:id="3" w:name="_Toc193676960"/>
-      <w:r>
-        <w:lastRenderedPageBreak/>
+      <w:bookmarkStart w:id="4" w:name="_Toc193685781"/>
+      <w:r>
         <w:t>Введение</w:t>
       </w:r>
-      <w:bookmarkEnd w:id="3"/>
+      <w:bookmarkEnd w:id="4"/>
     </w:p>
     <w:p>
       <w:r>
@@ -1303,11 +1614,6 @@
       </w:r>
     </w:p>
     <w:p>
-      <w:pPr>
-        <w:rPr>
-          <w:lang w:val="en-US"/>
-        </w:rPr>
-      </w:pPr>
       <w:r>
         <w:t xml:space="preserve">Для реализации сервисов, которыми пользуются миллионы людей, используются такие технологии, как </w:t>
       </w:r>
@@ -1407,7 +1713,15 @@
     </w:p>
     <w:p>
       <w:r>
-        <w:t xml:space="preserve">Реализация стенда(развертывание </w:t>
+        <w:t xml:space="preserve">Реализация </w:t>
+      </w:r>
+      <w:proofErr w:type="gramStart"/>
+      <w:r>
+        <w:t>стенда(</w:t>
+      </w:r>
+      <w:proofErr w:type="gramEnd"/>
+      <w:r>
+        <w:t xml:space="preserve">развертывание </w:t>
       </w:r>
       <w:r>
         <w:rPr>
@@ -1495,7 +1809,6 @@
     </w:p>
     <w:p>
       <w:r>
-        <w:lastRenderedPageBreak/>
         <w:t>Имплементация предложенного решения</w:t>
       </w:r>
       <w:r>
@@ -1662,16 +1975,16 @@
     <w:p>
       <w:pPr>
         <w:pStyle w:val="1"/>
-      </w:pPr>
-      <w:bookmarkStart w:id="4" w:name="_Toc193676961"/>
-      <w:r>
-        <w:lastRenderedPageBreak/>
+        <w:ind w:left="1429" w:firstLine="0"/>
+      </w:pPr>
+      <w:bookmarkStart w:id="5" w:name="_Toc193685782"/>
+      <w:r>
         <w:t>Л</w:t>
       </w:r>
       <w:r>
         <w:t>итературный обзор</w:t>
       </w:r>
-      <w:bookmarkEnd w:id="4"/>
+      <w:bookmarkEnd w:id="5"/>
     </w:p>
     <w:p>
       <w:pPr>
@@ -1687,7 +2000,7 @@
           <w:color w:val="auto"/>
         </w:rPr>
       </w:pPr>
-      <w:bookmarkStart w:id="5" w:name="_Toc193676962"/>
+      <w:bookmarkStart w:id="6" w:name="_Toc193685783"/>
       <w:r>
         <w:rPr>
           <w:b w:val="0"/>
@@ -1705,7 +2018,7 @@
         </w:rPr>
         <w:t>BGP</w:t>
       </w:r>
-      <w:bookmarkEnd w:id="5"/>
+      <w:bookmarkEnd w:id="6"/>
     </w:p>
     <w:p/>
     <w:p>
@@ -1778,90 +2091,114 @@
         <w:rPr>
           <w:lang w:val="en-US"/>
         </w:rPr>
-        <w:t>BGP – border gateway protocol (</w:t>
+        <w:t>BGP</w:t>
+      </w:r>
+      <w:r>
+        <w:t xml:space="preserve"> – </w:t>
+      </w:r>
+      <w:r>
+        <w:rPr>
+          <w:lang w:val="en-US"/>
+        </w:rPr>
+        <w:t>border</w:t>
+      </w:r>
+      <w:r>
+        <w:t xml:space="preserve"> </w:t>
+      </w:r>
+      <w:r>
+        <w:rPr>
+          <w:lang w:val="en-US"/>
+        </w:rPr>
+        <w:t>gateway</w:t>
+      </w:r>
+      <w:r>
+        <w:t xml:space="preserve"> </w:t>
+      </w:r>
+      <w:r>
+        <w:rPr>
+          <w:lang w:val="en-US"/>
+        </w:rPr>
+        <w:t>protocol</w:t>
+      </w:r>
+      <w:r>
+        <w:t xml:space="preserve"> (</w:t>
       </w:r>
       <w:r>
         <w:t>протокол</w:t>
       </w:r>
       <w:r>
-        <w:rPr>
-          <w:lang w:val="en-US"/>
-        </w:rPr>
         <w:t xml:space="preserve"> </w:t>
       </w:r>
       <w:r>
         <w:t>граничного</w:t>
       </w:r>
       <w:r>
-        <w:rPr>
-          <w:lang w:val="en-US"/>
-        </w:rPr>
         <w:t xml:space="preserve"> </w:t>
       </w:r>
       <w:r>
         <w:t>шлюза</w:t>
       </w:r>
       <w:r>
-        <w:rPr>
-          <w:lang w:val="en-US"/>
-        </w:rPr>
         <w:t xml:space="preserve">) – </w:t>
       </w:r>
       <w:r>
         <w:t>протокол</w:t>
       </w:r>
       <w:r>
-        <w:rPr>
-          <w:lang w:val="en-US"/>
-        </w:rPr>
         <w:t xml:space="preserve"> </w:t>
       </w:r>
       <w:r>
         <w:t>динамической</w:t>
       </w:r>
       <w:r>
-        <w:rPr>
-          <w:lang w:val="en-US"/>
-        </w:rPr>
         <w:t xml:space="preserve"> </w:t>
       </w:r>
       <w:r>
         <w:t>маршрутизации</w:t>
       </w:r>
       <w:r>
-        <w:rPr>
-          <w:lang w:val="en-US"/>
-        </w:rPr>
         <w:t xml:space="preserve"> </w:t>
       </w:r>
       <w:r>
         <w:t>автономных</w:t>
       </w:r>
       <w:r>
-        <w:rPr>
-          <w:lang w:val="en-US"/>
-        </w:rPr>
         <w:t xml:space="preserve"> </w:t>
       </w:r>
       <w:r>
         <w:t>систем</w:t>
       </w:r>
       <w:r>
-        <w:rPr>
-          <w:lang w:val="en-US"/>
-        </w:rPr>
+        <w:t xml:space="preserve"> (</w:t>
+      </w:r>
+      <w:r>
+        <w:rPr>
+          <w:lang w:val="en-US"/>
+        </w:rPr>
+        <w:t>autonomous</w:t>
+      </w:r>
+      <w:r>
         <w:t xml:space="preserve"> </w:t>
       </w:r>
       <w:r>
         <w:rPr>
           <w:lang w:val="en-US"/>
         </w:rPr>
-        <w:t>(autonomous systems – AS)</w:t>
-      </w:r>
-      <w:r>
-        <w:rPr>
-          <w:lang w:val="en-US"/>
-        </w:rPr>
+        <w:t>systems</w:t>
+      </w:r>
+      <w:r>
+        <w:t xml:space="preserve"> – </w:t>
+      </w:r>
+      <w:r>
+        <w:rPr>
+          <w:lang w:val="en-US"/>
+        </w:rPr>
+        <w:t>AS</w:t>
+      </w:r>
+      <w:r>
+        <w:t>)</w:t>
+      </w:r>
+      <w:r>
         <w:t xml:space="preserve">. </w:t>
       </w:r>
       <w:r>
@@ -1898,14 +2235,23 @@
         <w:t xml:space="preserve">. </w:t>
       </w:r>
       <w:r>
-        <w:t>Под «автономной системой» (АС) в таких случаях традиционно понимается условная «зона ответственности» оператора связи с принадлежащими ему маршрутизаторами, находящимися под единым административным управлением и использующими единый согласованный план внутренней маршрутизации, а также согласованную картину адресатов, доступных через данную АС.</w:t>
+        <w:t xml:space="preserve">Под «автономной системой» (АС) в таких случаях традиционно понимается условная «зона ответственности» оператора связи с принадлежащими ему маршрутизаторами, находящимися под единым административным управлением и использующими единый согласованный план внутренней маршрутизации, а </w:t>
+      </w:r>
+      <w:r>
+        <w:lastRenderedPageBreak/>
+        <w:t>также согласованную картину адресатов, доступных через данную АС.</w:t>
       </w:r>
       <w:r>
         <w:t xml:space="preserve"> Имеет </w:t>
       </w:r>
       <w:r>
-        <w:lastRenderedPageBreak/>
-        <w:t>больше количество параметров, обеспечивающих быструю и эффективную настройку сетевой политики.</w:t>
+        <w:t>больш</w:t>
+      </w:r>
+      <w:r>
+        <w:t>о</w:t>
+      </w:r>
+      <w:r>
+        <w:t>е количество параметров, обеспечивающих быструю и эффективную настройку сетевой политики.</w:t>
       </w:r>
     </w:p>
     <w:p>
@@ -1940,16 +2286,827 @@
       <w:r>
         <w:t xml:space="preserve"> [2].</w:t>
       </w:r>
+      <w:r>
+        <w:t xml:space="preserve"> </w:t>
+      </w:r>
+      <w:r>
+        <w:t xml:space="preserve">Протокол </w:t>
+      </w:r>
+      <w:r>
+        <w:t xml:space="preserve">используется </w:t>
+      </w:r>
+      <w:r>
+        <w:t>в маршрутизации сети интернет</w:t>
+      </w:r>
+      <w:r>
+        <w:t xml:space="preserve">, а также </w:t>
+      </w:r>
+      <w:r>
+        <w:t xml:space="preserve">распространен в </w:t>
+      </w:r>
+      <w:r>
+        <w:t>ЦОД</w:t>
+      </w:r>
+      <w:r>
+        <w:t xml:space="preserve"> и </w:t>
+      </w:r>
+      <w:r>
+        <w:t>сетях с использованием средств кластеризации</w:t>
+      </w:r>
+      <w:r>
+        <w:t xml:space="preserve"> </w:t>
+      </w:r>
+      <w:r>
+        <w:t>[</w:t>
+      </w:r>
+      <w:r>
+        <w:t>3</w:t>
+      </w:r>
+      <w:r>
+        <w:t>-4</w:t>
+      </w:r>
+      <w:r>
+        <w:t>]</w:t>
+      </w:r>
+      <w:r>
+        <w:t>.</w:t>
+      </w:r>
     </w:p>
     <w:p>
       <w:pPr>
         <w:ind w:firstLine="708"/>
-      </w:pPr>
-      <w:r>
-        <w:t xml:space="preserve">1.1.2 </w:t>
-      </w:r>
-      <w:r>
-        <w:t>Проблемы протокола</w:t>
+        <w:jc w:val="left"/>
+      </w:pPr>
+      <w:r>
+        <w:t>1.1.2 Принцип работы</w:t>
+      </w:r>
+    </w:p>
+    <w:p>
+      <w:pPr>
+        <w:ind w:firstLine="708"/>
+        <w:jc w:val="left"/>
+        <w:rPr>
+          <w:lang w:val="en-US"/>
+        </w:rPr>
+      </w:pPr>
+      <w:r>
+        <w:t>Процесс определения наилучшего маршрута в BGP осуществляется последовательно через итеративное сравнение доступных путей по строго заданным критериям [</w:t>
+      </w:r>
+      <w:r>
+        <w:t>1</w:t>
+      </w:r>
+      <w:r>
+        <w:t>]. Алгоритм работает по принципу приоритетного выбора: первый путь, удовлетворяющий условиям, объявляется оптимальным, а последующие варианты игнорируются. Основные этапы сравнения включают:</w:t>
+      </w:r>
+    </w:p>
+    <w:p>
+      <w:pPr>
+        <w:ind w:firstLine="708"/>
+        <w:jc w:val="left"/>
+        <w:rPr>
+          <w:b/>
+          <w:bCs/>
+        </w:rPr>
+      </w:pPr>
+      <w:r>
+        <w:rPr>
+          <w:b/>
+          <w:bCs/>
+        </w:rPr>
+        <w:t>1. Локальные приоритеты маршрутизатора</w:t>
+      </w:r>
+    </w:p>
+    <w:p>
+      <w:pPr>
+        <w:numPr>
+          <w:ilvl w:val="0"/>
+          <w:numId w:val="11"/>
+        </w:numPr>
+        <w:jc w:val="left"/>
+      </w:pPr>
+      <w:r>
+        <w:rPr>
+          <w:b/>
+          <w:bCs/>
+        </w:rPr>
+        <w:t>WEIGHT</w:t>
+      </w:r>
+      <w:r>
+        <w:t>: Наибольший вес пути (внутренний параметр Cisco, не передается между устройствами).</w:t>
+      </w:r>
+    </w:p>
+    <w:p>
+      <w:pPr>
+        <w:numPr>
+          <w:ilvl w:val="0"/>
+          <w:numId w:val="11"/>
+        </w:numPr>
+        <w:jc w:val="left"/>
+      </w:pPr>
+      <w:r>
+        <w:rPr>
+          <w:b/>
+          <w:bCs/>
+        </w:rPr>
+        <w:t>LOCAL_PREF</w:t>
+      </w:r>
+      <w:r>
+        <w:t>: Путь с максимальным значением (по умолчанию 100, настраивается командой </w:t>
+      </w:r>
+      <w:proofErr w:type="spellStart"/>
+      <w:r>
+        <w:t>bgp</w:t>
+      </w:r>
+      <w:proofErr w:type="spellEnd"/>
+      <w:r>
+        <w:t xml:space="preserve"> </w:t>
+      </w:r>
+      <w:proofErr w:type="spellStart"/>
+      <w:r>
+        <w:t>default</w:t>
+      </w:r>
+      <w:proofErr w:type="spellEnd"/>
+      <w:r>
+        <w:t xml:space="preserve"> </w:t>
+      </w:r>
+      <w:proofErr w:type="spellStart"/>
+      <w:r>
+        <w:t>local-preference</w:t>
+      </w:r>
+      <w:proofErr w:type="spellEnd"/>
+      <w:r>
+        <w:t>).</w:t>
+      </w:r>
+    </w:p>
+    <w:p>
+      <w:pPr>
+        <w:ind w:firstLine="708"/>
+        <w:jc w:val="left"/>
+        <w:rPr>
+          <w:b/>
+          <w:bCs/>
+        </w:rPr>
+      </w:pPr>
+      <w:r>
+        <w:rPr>
+          <w:b/>
+          <w:bCs/>
+        </w:rPr>
+        <w:t>2. Происхождение маршрута</w:t>
+      </w:r>
+    </w:p>
+    <w:p>
+      <w:pPr>
+        <w:numPr>
+          <w:ilvl w:val="0"/>
+          <w:numId w:val="12"/>
+        </w:numPr>
+        <w:jc w:val="left"/>
+      </w:pPr>
+      <w:r>
+        <w:t>Локально сгенерированные пути (через команды </w:t>
+      </w:r>
+      <w:proofErr w:type="spellStart"/>
+      <w:r>
+        <w:t>network</w:t>
+      </w:r>
+      <w:proofErr w:type="spellEnd"/>
+      <w:r>
+        <w:t>, </w:t>
+      </w:r>
+      <w:proofErr w:type="spellStart"/>
+      <w:r>
+        <w:t>aggregate</w:t>
+      </w:r>
+      <w:proofErr w:type="spellEnd"/>
+      <w:r>
+        <w:t xml:space="preserve"> или </w:t>
+      </w:r>
+      <w:proofErr w:type="spellStart"/>
+      <w:r>
+        <w:t>редистрибуцию</w:t>
+      </w:r>
+      <w:proofErr w:type="spellEnd"/>
+      <w:r>
+        <w:t xml:space="preserve"> из IGP) имеют приоритет над полученными от соседей.</w:t>
+      </w:r>
+    </w:p>
+    <w:p>
+      <w:pPr>
+        <w:ind w:firstLine="708"/>
+        <w:jc w:val="left"/>
+        <w:rPr>
+          <w:b/>
+          <w:bCs/>
+        </w:rPr>
+      </w:pPr>
+      <w:r>
+        <w:rPr>
+          <w:b/>
+          <w:bCs/>
+        </w:rPr>
+        <w:t>3. Атрибуты пути</w:t>
+      </w:r>
+    </w:p>
+    <w:p>
+      <w:pPr>
+        <w:numPr>
+          <w:ilvl w:val="0"/>
+          <w:numId w:val="13"/>
+        </w:numPr>
+        <w:jc w:val="left"/>
+      </w:pPr>
+      <w:r>
+        <w:rPr>
+          <w:b/>
+          <w:bCs/>
+        </w:rPr>
+        <w:t>AS_PATH</w:t>
+      </w:r>
+      <w:r>
+        <w:t>: Предпочтение кратчайшему списку пройденных автономных систем (AS).</w:t>
+      </w:r>
+    </w:p>
+    <w:p>
+      <w:pPr>
+        <w:numPr>
+          <w:ilvl w:val="0"/>
+          <w:numId w:val="13"/>
+        </w:numPr>
+        <w:jc w:val="left"/>
+      </w:pPr>
+      <w:r>
+        <w:rPr>
+          <w:b/>
+          <w:bCs/>
+        </w:rPr>
+        <w:t>MED (Multi-</w:t>
+      </w:r>
+      <w:proofErr w:type="spellStart"/>
+      <w:r>
+        <w:rPr>
+          <w:b/>
+          <w:bCs/>
+        </w:rPr>
+        <w:t>Exit</w:t>
+      </w:r>
+      <w:proofErr w:type="spellEnd"/>
+      <w:r>
+        <w:rPr>
+          <w:b/>
+          <w:bCs/>
+        </w:rPr>
+        <w:t xml:space="preserve"> </w:t>
+      </w:r>
+      <w:proofErr w:type="spellStart"/>
+      <w:r>
+        <w:rPr>
+          <w:b/>
+          <w:bCs/>
+        </w:rPr>
+        <w:t>Discriminator</w:t>
+      </w:r>
+      <w:proofErr w:type="spellEnd"/>
+      <w:r>
+        <w:rPr>
+          <w:b/>
+          <w:bCs/>
+        </w:rPr>
+        <w:t>)</w:t>
+      </w:r>
+      <w:r>
+        <w:t>: Выбор пути с минимальным значением (используется для определения оптимального входа в AS).</w:t>
+      </w:r>
+    </w:p>
+    <w:p>
+      <w:pPr>
+        <w:ind w:firstLine="708"/>
+        <w:jc w:val="left"/>
+        <w:rPr>
+          <w:b/>
+          <w:bCs/>
+          <w:lang w:val="en-US"/>
+        </w:rPr>
+      </w:pPr>
+    </w:p>
+    <w:p>
+      <w:pPr>
+        <w:ind w:firstLine="708"/>
+        <w:jc w:val="left"/>
+        <w:rPr>
+          <w:b/>
+          <w:bCs/>
+          <w:lang w:val="en-US"/>
+        </w:rPr>
+      </w:pPr>
+    </w:p>
+    <w:p>
+      <w:pPr>
+        <w:ind w:firstLine="708"/>
+        <w:jc w:val="left"/>
+        <w:rPr>
+          <w:b/>
+          <w:bCs/>
+        </w:rPr>
+      </w:pPr>
+      <w:r>
+        <w:rPr>
+          <w:b/>
+          <w:bCs/>
+        </w:rPr>
+        <w:t>4. Тип BGP-сессии</w:t>
+      </w:r>
+    </w:p>
+    <w:p>
+      <w:pPr>
+        <w:numPr>
+          <w:ilvl w:val="0"/>
+          <w:numId w:val="14"/>
+        </w:numPr>
+        <w:jc w:val="left"/>
+      </w:pPr>
+      <w:proofErr w:type="spellStart"/>
+      <w:r>
+        <w:t>eBGP</w:t>
+      </w:r>
+      <w:proofErr w:type="spellEnd"/>
+      <w:r>
+        <w:t xml:space="preserve">-маршруты (между разными AS) приоритетнее </w:t>
+      </w:r>
+      <w:proofErr w:type="spellStart"/>
+      <w:r>
+        <w:t>iBGP</w:t>
+      </w:r>
+      <w:proofErr w:type="spellEnd"/>
+      <w:r>
+        <w:t>-маршрутов (внутри AS).</w:t>
+      </w:r>
+    </w:p>
+    <w:p>
+      <w:pPr>
+        <w:ind w:firstLine="708"/>
+        <w:jc w:val="left"/>
+        <w:rPr>
+          <w:b/>
+          <w:bCs/>
+        </w:rPr>
+      </w:pPr>
+      <w:r>
+        <w:rPr>
+          <w:b/>
+          <w:bCs/>
+        </w:rPr>
+        <w:t>5. Метрики и стабильность</w:t>
+      </w:r>
+    </w:p>
+    <w:p>
+      <w:pPr>
+        <w:numPr>
+          <w:ilvl w:val="0"/>
+          <w:numId w:val="15"/>
+        </w:numPr>
+        <w:jc w:val="left"/>
+      </w:pPr>
+      <w:r>
+        <w:rPr>
+          <w:b/>
+          <w:bCs/>
+        </w:rPr>
+        <w:t>Метрика IGP</w:t>
+      </w:r>
+      <w:r>
+        <w:t xml:space="preserve">: Путь с наименьшей стоимостью до NEXT_HOP (например, OSPF </w:t>
+      </w:r>
+      <w:proofErr w:type="spellStart"/>
+      <w:r>
+        <w:t>cost</w:t>
+      </w:r>
+      <w:proofErr w:type="spellEnd"/>
+      <w:r>
+        <w:t>).</w:t>
+      </w:r>
+    </w:p>
+    <w:p>
+      <w:pPr>
+        <w:ind w:left="720" w:firstLine="0"/>
+        <w:jc w:val="left"/>
+      </w:pPr>
+    </w:p>
+    <w:p>
+      <w:pPr>
+        <w:ind w:left="720" w:firstLine="0"/>
+        <w:jc w:val="center"/>
+      </w:pPr>
+      <w:r>
+        <w:rPr>
+          <w:noProof/>
+        </w:rPr>
+        <w:drawing>
+          <wp:inline distT="0" distB="0" distL="0" distR="0" wp14:anchorId="1CEBC397" wp14:editId="0CF5D298">
+            <wp:extent cx="3594100" cy="690880"/>
+            <wp:effectExtent l="0" t="0" r="6350" b="0"/>
+            <wp:docPr id="218557132" name="Рисунок 1" descr="-2"/>
+            <wp:cNvGraphicFramePr>
+              <a:graphicFrameLocks xmlns:a="http://schemas.openxmlformats.org/drawingml/2006/main" noChangeAspect="1"/>
+            </wp:cNvGraphicFramePr>
+            <a:graphic xmlns:a="http://schemas.openxmlformats.org/drawingml/2006/main">
+              <a:graphicData uri="http://schemas.openxmlformats.org/drawingml/2006/picture">
+                <pic:pic xmlns:pic="http://schemas.openxmlformats.org/drawingml/2006/picture">
+                  <pic:nvPicPr>
+                    <pic:cNvPr id="0" name="Picture 9" descr="-2"/>
+                    <pic:cNvPicPr>
+                      <a:picLocks noChangeAspect="1" noChangeArrowheads="1"/>
+                    </pic:cNvPicPr>
+                  </pic:nvPicPr>
+                  <pic:blipFill>
+                    <a:blip r:embed="rId9">
+                      <a:extLst>
+                        <a:ext uri="{28A0092B-C50C-407E-A947-70E740481C1C}">
+                          <a14:useLocalDpi xmlns:a14="http://schemas.microsoft.com/office/drawing/2010/main" val="0"/>
+                        </a:ext>
+                      </a:extLst>
+                    </a:blip>
+                    <a:srcRect/>
+                    <a:stretch>
+                      <a:fillRect/>
+                    </a:stretch>
+                  </pic:blipFill>
+                  <pic:spPr bwMode="auto">
+                    <a:xfrm>
+                      <a:off x="0" y="0"/>
+                      <a:ext cx="3594100" cy="690880"/>
+                    </a:xfrm>
+                    <a:prstGeom prst="rect">
+                      <a:avLst/>
+                    </a:prstGeom>
+                    <a:noFill/>
+                    <a:ln>
+                      <a:noFill/>
+                    </a:ln>
+                  </pic:spPr>
+                </pic:pic>
+              </a:graphicData>
+            </a:graphic>
+          </wp:inline>
+        </w:drawing>
+      </w:r>
+    </w:p>
+    <w:p>
+      <w:pPr>
+        <w:ind w:left="720" w:firstLine="0"/>
+        <w:jc w:val="center"/>
+      </w:pPr>
+      <w:r>
+        <w:t xml:space="preserve">Рисунок 2 – расчет стоимости маршрута в </w:t>
+      </w:r>
+      <w:proofErr w:type="gramStart"/>
+      <w:r>
+        <w:rPr>
+          <w:lang w:val="en-US"/>
+        </w:rPr>
+        <w:t>OSPF</w:t>
+      </w:r>
+      <w:r>
+        <w:t>(</w:t>
+      </w:r>
+      <w:proofErr w:type="gramEnd"/>
+      <w:r>
+        <w:rPr>
+          <w:lang w:val="en-US"/>
+        </w:rPr>
+        <w:t>BW</w:t>
+      </w:r>
+      <w:r>
+        <w:t xml:space="preserve"> </w:t>
+      </w:r>
+      <w:r>
+        <w:t>–</w:t>
+      </w:r>
+      <w:r>
+        <w:t xml:space="preserve"> </w:t>
+      </w:r>
+      <w:r>
+        <w:t>пропускная способность интерфейса, измеренная в бит</w:t>
+      </w:r>
+      <w:r>
+        <w:t>/</w:t>
+      </w:r>
+      <w:r>
+        <w:t>с)</w:t>
+      </w:r>
+    </w:p>
+    <w:p>
+      <w:pPr>
+        <w:ind w:left="720" w:firstLine="0"/>
+        <w:jc w:val="center"/>
+      </w:pPr>
+    </w:p>
+    <w:p>
+      <w:pPr>
+        <w:numPr>
+          <w:ilvl w:val="0"/>
+          <w:numId w:val="15"/>
+        </w:numPr>
+        <w:jc w:val="left"/>
+      </w:pPr>
+      <w:r>
+        <w:rPr>
+          <w:b/>
+          <w:bCs/>
+        </w:rPr>
+        <w:t>Старшинство маршрута</w:t>
+      </w:r>
+      <w:r>
+        <w:t xml:space="preserve">: Стабильность важнее новизны — ранее выбранный </w:t>
+      </w:r>
+      <w:proofErr w:type="spellStart"/>
+      <w:r>
+        <w:t>eBGP</w:t>
+      </w:r>
+      <w:proofErr w:type="spellEnd"/>
+      <w:r>
+        <w:t>-путь сохраняет приоритет.</w:t>
+      </w:r>
+    </w:p>
+    <w:p>
+      <w:pPr>
+        <w:ind w:firstLine="708"/>
+        <w:jc w:val="left"/>
+        <w:rPr>
+          <w:b/>
+          <w:bCs/>
+        </w:rPr>
+      </w:pPr>
+      <w:r>
+        <w:rPr>
+          <w:b/>
+          <w:bCs/>
+        </w:rPr>
+        <w:t>6. Идентификаторы устройств</w:t>
+      </w:r>
+    </w:p>
+    <w:p>
+      <w:pPr>
+        <w:numPr>
+          <w:ilvl w:val="0"/>
+          <w:numId w:val="16"/>
+        </w:numPr>
+        <w:jc w:val="left"/>
+      </w:pPr>
+      <w:proofErr w:type="spellStart"/>
+      <w:r>
+        <w:rPr>
+          <w:b/>
+          <w:bCs/>
+        </w:rPr>
+        <w:t>Router</w:t>
+      </w:r>
+      <w:proofErr w:type="spellEnd"/>
+      <w:r>
+        <w:rPr>
+          <w:b/>
+          <w:bCs/>
+        </w:rPr>
+        <w:t>-ID</w:t>
+      </w:r>
+      <w:r>
+        <w:t>: Маршрут от устройства с минимальным идентификатором.</w:t>
+      </w:r>
+    </w:p>
+    <w:p>
+      <w:pPr>
+        <w:numPr>
+          <w:ilvl w:val="0"/>
+          <w:numId w:val="16"/>
+        </w:numPr>
+        <w:jc w:val="left"/>
+      </w:pPr>
+      <w:r>
+        <w:rPr>
+          <w:b/>
+          <w:bCs/>
+        </w:rPr>
+        <w:t>Cluster List</w:t>
+      </w:r>
+      <w:proofErr w:type="gramStart"/>
+      <w:r>
+        <w:t>:</w:t>
+      </w:r>
+      <w:r>
+        <w:t xml:space="preserve"> </w:t>
+      </w:r>
+      <w:r>
+        <w:t>При</w:t>
+      </w:r>
+      <w:proofErr w:type="gramEnd"/>
+      <w:r>
+        <w:t xml:space="preserve"> совпадении </w:t>
+      </w:r>
+      <w:proofErr w:type="spellStart"/>
+      <w:r>
+        <w:t>Router</w:t>
+      </w:r>
+      <w:proofErr w:type="spellEnd"/>
+      <w:r>
+        <w:t>-ID выбирается путь с кратчайшим списком кластеров.</w:t>
+      </w:r>
+    </w:p>
+    <w:p>
+      <w:pPr>
+        <w:numPr>
+          <w:ilvl w:val="0"/>
+          <w:numId w:val="16"/>
+        </w:numPr>
+        <w:jc w:val="left"/>
+      </w:pPr>
+      <w:r>
+        <w:rPr>
+          <w:b/>
+          <w:bCs/>
+        </w:rPr>
+        <w:t>IP-адрес соседа</w:t>
+      </w:r>
+      <w:r>
+        <w:t>: В случае равенства всех параметров — предпочтение наименьшему адресу отправителя [</w:t>
+      </w:r>
+      <w:r>
+        <w:t>5</w:t>
+      </w:r>
+      <w:r>
+        <w:t>].</w:t>
+      </w:r>
+    </w:p>
+    <w:p>
+      <w:pPr>
+        <w:ind w:firstLine="708"/>
+        <w:jc w:val="left"/>
+      </w:pPr>
+      <w:r>
+        <w:pict w14:anchorId="2A8145DF">
+          <v:rect id="_x0000_i1031" style="width:0;height:.75pt" o:hralign="center" o:hrstd="t" o:hrnoshade="t" o:hr="t" fillcolor="#f8faff" stroked="f"/>
+        </w:pict>
+      </w:r>
+    </w:p>
+    <w:p>
+      <w:pPr>
+        <w:ind w:firstLine="708"/>
+        <w:jc w:val="left"/>
+        <w:rPr>
+          <w:b/>
+          <w:bCs/>
+        </w:rPr>
+      </w:pPr>
+      <w:r>
+        <w:rPr>
+          <w:b/>
+          <w:bCs/>
+        </w:rPr>
+        <w:t xml:space="preserve">7. Атрибут </w:t>
+      </w:r>
+      <w:proofErr w:type="spellStart"/>
+      <w:r>
+        <w:rPr>
+          <w:b/>
+          <w:bCs/>
+        </w:rPr>
+        <w:t>Origin</w:t>
+      </w:r>
+      <w:proofErr w:type="spellEnd"/>
+    </w:p>
+    <w:p>
+      <w:pPr>
+        <w:ind w:firstLine="708"/>
+        <w:jc w:val="left"/>
+      </w:pPr>
+      <w:r>
+        <w:t>Пути сортируются по приоритету источника:</w:t>
+      </w:r>
+    </w:p>
+    <w:p>
+      <w:pPr>
+        <w:numPr>
+          <w:ilvl w:val="0"/>
+          <w:numId w:val="17"/>
+        </w:numPr>
+        <w:jc w:val="left"/>
+      </w:pPr>
+      <w:r>
+        <w:rPr>
+          <w:b/>
+          <w:bCs/>
+        </w:rPr>
+        <w:t>IGP</w:t>
+      </w:r>
+      <w:r>
+        <w:t> (внутренний, например, через </w:t>
+      </w:r>
+      <w:proofErr w:type="spellStart"/>
+      <w:r>
+        <w:t>network</w:t>
+      </w:r>
+      <w:proofErr w:type="spellEnd"/>
+      <w:proofErr w:type="gramStart"/>
+      <w:r>
+        <w:t>) &gt;</w:t>
+      </w:r>
+      <w:proofErr w:type="gramEnd"/>
+      <w:r>
+        <w:t> </w:t>
+      </w:r>
+      <w:r>
+        <w:rPr>
+          <w:b/>
+          <w:bCs/>
+        </w:rPr>
+        <w:t>EGP</w:t>
+      </w:r>
+      <w:r>
+        <w:t> (устаревший протокол) &gt; </w:t>
+      </w:r>
+      <w:r>
+        <w:rPr>
+          <w:b/>
+          <w:bCs/>
+        </w:rPr>
+        <w:t>INCOMPLETE</w:t>
+      </w:r>
+      <w:r>
+        <w:t xml:space="preserve"> (импортирован через </w:t>
+      </w:r>
+      <w:proofErr w:type="spellStart"/>
+      <w:r>
+        <w:t>редистрибуцию</w:t>
+      </w:r>
+      <w:proofErr w:type="spellEnd"/>
+      <w:r>
+        <w:t>).</w:t>
+      </w:r>
+    </w:p>
+    <w:p>
+      <w:pPr>
+        <w:ind w:left="720" w:firstLine="0"/>
+        <w:jc w:val="left"/>
+      </w:pPr>
+    </w:p>
+    <w:p>
+      <w:pPr>
+        <w:ind w:left="720" w:firstLine="696"/>
+        <w:jc w:val="left"/>
+      </w:pPr>
+      <w:r>
+        <w:t>Данный механизм обеспечивает детерминированность выбора, но требует точной настройки атрибутов</w:t>
+      </w:r>
+      <w:r>
+        <w:t xml:space="preserve"> </w:t>
+      </w:r>
+      <w:r>
+        <w:t xml:space="preserve">для избежания </w:t>
+      </w:r>
+      <w:proofErr w:type="spellStart"/>
+      <w:r>
+        <w:t>субоптимальных</w:t>
+      </w:r>
+      <w:proofErr w:type="spellEnd"/>
+      <w:r>
+        <w:t xml:space="preserve"> решений</w:t>
+      </w:r>
+      <w:r>
+        <w:t xml:space="preserve"> </w:t>
+      </w:r>
+      <w:r>
+        <w:t>[</w:t>
+      </w:r>
+      <w:r>
+        <w:t>1</w:t>
+      </w:r>
+      <w:r>
+        <w:t>].</w:t>
+      </w:r>
+    </w:p>
+    <w:p>
+      <w:pPr>
+        <w:ind w:firstLine="708"/>
+        <w:jc w:val="left"/>
+      </w:pPr>
+    </w:p>
+    <w:p>
+      <w:pPr>
+        <w:ind w:firstLine="708"/>
+      </w:pPr>
+      <w:r>
+        <w:t>1.1.</w:t>
+      </w:r>
+      <w:r>
+        <w:t>3</w:t>
+      </w:r>
+      <w:r>
+        <w:t xml:space="preserve"> </w:t>
+      </w:r>
+      <w:r>
+        <w:t>Недостатки</w:t>
+      </w:r>
+      <w:r>
+        <w:t xml:space="preserve"> протокола</w:t>
       </w:r>
     </w:p>
     <w:p>
@@ -1957,41 +3114,482 @@
         <w:spacing w:after="160" w:line="259" w:lineRule="auto"/>
         <w:ind w:firstLine="0"/>
         <w:jc w:val="left"/>
-        <w:rPr>
-          <w:rFonts w:eastAsiaTheme="majorEastAsia" w:cs="Times New Roman"/>
+      </w:pPr>
+      <w:r>
+        <w:t>Несмотря на широкое применение, BGP обладает рядом фундаментальных ограничений, которые осложняют его использование в динамичных и высоконагруженных средах:</w:t>
+      </w:r>
+    </w:p>
+    <w:p>
+      <w:pPr>
+        <w:numPr>
+          <w:ilvl w:val="0"/>
+          <w:numId w:val="18"/>
+        </w:numPr>
+        <w:spacing w:after="160" w:line="259" w:lineRule="auto"/>
+        <w:jc w:val="left"/>
+      </w:pPr>
+      <w:r>
+        <w:rPr>
           <w:b/>
           <w:bCs/>
-          <w:sz w:val="48"/>
-          <w:szCs w:val="48"/>
-        </w:rPr>
-      </w:pPr>
-      <w:bookmarkStart w:id="6" w:name="_Toc193676964"/>
-      <w:r>
+        </w:rPr>
+        <w:t>Неустойчивость маршрутов (</w:t>
+      </w:r>
+      <w:proofErr w:type="spellStart"/>
+      <w:r>
+        <w:rPr>
+          <w:b/>
+          <w:bCs/>
+        </w:rPr>
+        <w:t>Route</w:t>
+      </w:r>
+      <w:proofErr w:type="spellEnd"/>
+      <w:r>
+        <w:rPr>
+          <w:b/>
+          <w:bCs/>
+        </w:rPr>
+        <w:t xml:space="preserve"> </w:t>
+      </w:r>
+      <w:proofErr w:type="spellStart"/>
+      <w:r>
+        <w:rPr>
+          <w:b/>
+          <w:bCs/>
+        </w:rPr>
+        <w:t>Flapping</w:t>
+      </w:r>
+      <w:proofErr w:type="spellEnd"/>
+      <w:r>
+        <w:rPr>
+          <w:b/>
+          <w:bCs/>
+        </w:rPr>
+        <w:t>)</w:t>
+      </w:r>
+      <w:r>
+        <w:br/>
+        <w:t>BGP подвержен частым изменениям маршрутов из-за нестабильности каналов связи или ошибок конфигурации. Это явление, называемое </w:t>
+      </w:r>
+      <w:r>
+        <w:rPr>
+          <w:b/>
+          <w:bCs/>
+        </w:rPr>
+        <w:t>«</w:t>
+      </w:r>
+      <w:proofErr w:type="spellStart"/>
+      <w:r>
+        <w:rPr>
+          <w:b/>
+          <w:bCs/>
+        </w:rPr>
+        <w:t>флаппингом</w:t>
+      </w:r>
+      <w:proofErr w:type="spellEnd"/>
+      <w:r>
+        <w:rPr>
+          <w:b/>
+          <w:bCs/>
+        </w:rPr>
+        <w:t>»</w:t>
+      </w:r>
+      <w:r>
+        <w:t>, приводит к постоянному перерасчету таблиц маршрутизации и генерации избыточного трафика обновлений. Например, кратковременный сбой канала между автономными системами может вызвать каскадное распространение UPDATE-сообщений по всей сети [</w:t>
+      </w:r>
+      <w:r>
+        <w:t>6</w:t>
+      </w:r>
+      <w:r>
+        <w:t>].</w:t>
+      </w:r>
+    </w:p>
+    <w:p>
+      <w:pPr>
+        <w:numPr>
+          <w:ilvl w:val="0"/>
+          <w:numId w:val="18"/>
+        </w:numPr>
+        <w:spacing w:after="160" w:line="259" w:lineRule="auto"/>
+        <w:jc w:val="left"/>
+      </w:pPr>
+      <w:r>
+        <w:rPr>
+          <w:b/>
+          <w:bCs/>
+        </w:rPr>
+        <w:t>Медленная конвергенция</w:t>
+      </w:r>
+      <w:r>
+        <w:br/>
+        <w:t>BGP характеризуется </w:t>
+      </w:r>
+      <w:r>
+        <w:rPr>
+          <w:b/>
+          <w:bCs/>
+        </w:rPr>
+        <w:t>длительным временем конвергенции</w:t>
+      </w:r>
+      <w:r>
+        <w:t> (до нескольких минут в глобальных сетях), что обусловлено:</w:t>
+      </w:r>
+    </w:p>
+    <w:p>
+      <w:pPr>
+        <w:numPr>
+          <w:ilvl w:val="1"/>
+          <w:numId w:val="18"/>
+        </w:numPr>
+        <w:spacing w:after="160" w:line="259" w:lineRule="auto"/>
+        <w:jc w:val="left"/>
+      </w:pPr>
+      <w:r>
+        <w:t>Использованием TCP для надежной доставки сообщений.</w:t>
+      </w:r>
+    </w:p>
+    <w:p>
+      <w:pPr>
+        <w:numPr>
+          <w:ilvl w:val="1"/>
+          <w:numId w:val="18"/>
+        </w:numPr>
+        <w:spacing w:after="160" w:line="259" w:lineRule="auto"/>
+        <w:jc w:val="left"/>
+      </w:pPr>
+      <w:r>
+        <w:t>Последовательным применением 12-шагового алгоритма выбора лучшего пути.</w:t>
+      </w:r>
+      <w:r>
+        <w:t xml:space="preserve"> </w:t>
+      </w:r>
+      <w:r>
+        <w:rPr>
+          <w:lang w:val="en-US"/>
+        </w:rPr>
+        <w:t>[5]</w:t>
+      </w:r>
+    </w:p>
+    <w:p>
+      <w:pPr>
+        <w:numPr>
+          <w:ilvl w:val="1"/>
+          <w:numId w:val="18"/>
+        </w:numPr>
+        <w:spacing w:after="160" w:line="259" w:lineRule="auto"/>
+        <w:jc w:val="left"/>
+      </w:pPr>
+      <w:r>
+        <w:t>Отсутствием механизмов мгновенного оповещения о изменениях топологии (в отличие от IGP, например, OSPF).</w:t>
+      </w:r>
+    </w:p>
+    <w:p>
+      <w:pPr>
+        <w:numPr>
+          <w:ilvl w:val="0"/>
+          <w:numId w:val="18"/>
+        </w:numPr>
+        <w:spacing w:after="160" w:line="259" w:lineRule="auto"/>
+        <w:jc w:val="left"/>
+      </w:pPr>
+      <w:r>
+        <w:rPr>
+          <w:b/>
+          <w:bCs/>
+        </w:rPr>
+        <w:t>Зависимость от префиксной гранулярности</w:t>
+      </w:r>
+      <w:r>
+        <w:br/>
+        <w:t>BGP оперирует префиксами IP-сетей, а не отдельными хостами или каналами. В результате сбой одного физического интерфейса может вызвать массовое обновление тысяч префиксов. Например, отказ магистрального канала между ЦОД Amazon в 2021 г. привел к перерасчету 150 тыс. маршрутов, вызвав частичн</w:t>
+      </w:r>
+      <w:r>
+        <w:t>ую недоступность</w:t>
+      </w:r>
+      <w:r>
+        <w:t xml:space="preserve"> AWS [</w:t>
+      </w:r>
+      <w:r>
+        <w:t>7</w:t>
+      </w:r>
+      <w:r>
+        <w:t>].</w:t>
+      </w:r>
+      <w:r>
+        <w:br/>
+      </w:r>
+    </w:p>
+    <w:p>
+      <w:pPr>
+        <w:spacing w:after="160" w:line="259" w:lineRule="auto"/>
+        <w:ind w:left="720" w:firstLine="0"/>
+        <w:jc w:val="left"/>
+      </w:pPr>
+    </w:p>
+    <w:p>
+      <w:pPr>
+        <w:numPr>
+          <w:ilvl w:val="0"/>
+          <w:numId w:val="18"/>
+        </w:numPr>
+        <w:spacing w:after="160" w:line="259" w:lineRule="auto"/>
+        <w:jc w:val="left"/>
+      </w:pPr>
+      <w:r>
+        <w:t>Проблема усугубляется:</w:t>
+      </w:r>
+    </w:p>
+    <w:p>
+      <w:pPr>
+        <w:numPr>
+          <w:ilvl w:val="1"/>
+          <w:numId w:val="18"/>
+        </w:numPr>
+        <w:spacing w:after="160" w:line="259" w:lineRule="auto"/>
+        <w:jc w:val="left"/>
+      </w:pPr>
+      <w:r>
+        <w:rPr>
+          <w:b/>
+          <w:bCs/>
+        </w:rPr>
+        <w:t>Отсутствием агрегации префиксов</w:t>
+      </w:r>
+      <w:r>
+        <w:t> у многих операторов.</w:t>
+      </w:r>
+    </w:p>
+    <w:p>
+      <w:pPr>
+        <w:numPr>
+          <w:ilvl w:val="1"/>
+          <w:numId w:val="18"/>
+        </w:numPr>
+        <w:spacing w:after="160" w:line="259" w:lineRule="auto"/>
+        <w:jc w:val="left"/>
+      </w:pPr>
+      <w:r>
+        <w:rPr>
+          <w:b/>
+          <w:bCs/>
+        </w:rPr>
+        <w:t>Ростом размера глобальной таблицы маршрутизации</w:t>
+      </w:r>
+      <w:r>
+        <w:t>.</w:t>
+      </w:r>
+    </w:p>
+    <w:p>
+      <w:pPr>
+        <w:numPr>
+          <w:ilvl w:val="0"/>
+          <w:numId w:val="18"/>
+        </w:numPr>
+        <w:spacing w:after="160" w:line="259" w:lineRule="auto"/>
+        <w:jc w:val="left"/>
+      </w:pPr>
+      <w:r>
+        <w:rPr>
+          <w:b/>
+          <w:bCs/>
+        </w:rPr>
+        <w:t>Дополнительные ограничения</w:t>
+      </w:r>
+    </w:p>
+    <w:p>
+      <w:pPr>
+        <w:numPr>
+          <w:ilvl w:val="1"/>
+          <w:numId w:val="18"/>
+        </w:numPr>
+        <w:spacing w:after="160" w:line="259" w:lineRule="auto"/>
+        <w:jc w:val="left"/>
+      </w:pPr>
+      <w:r>
+        <w:rPr>
+          <w:b/>
+          <w:bCs/>
+        </w:rPr>
+        <w:lastRenderedPageBreak/>
+        <w:t>Отсутствие встроенной безопасности</w:t>
+      </w:r>
+      <w:r>
+        <w:t>: Атаки типа </w:t>
+      </w:r>
+      <w:r>
+        <w:rPr>
+          <w:b/>
+          <w:bCs/>
+        </w:rPr>
+        <w:t xml:space="preserve">BGP </w:t>
+      </w:r>
+      <w:proofErr w:type="spellStart"/>
+      <w:r>
+        <w:rPr>
+          <w:b/>
+          <w:bCs/>
+        </w:rPr>
+        <w:t>Hijacking</w:t>
+      </w:r>
+      <w:proofErr w:type="spellEnd"/>
+      <w:r>
+        <w:t> (перенаправление трафика через злонамеренные AS) остаются распространенными из-за отсутствия аутентификации анонсов</w:t>
+      </w:r>
+      <w:r>
+        <w:t>.</w:t>
+      </w:r>
+    </w:p>
+    <w:p>
+      <w:pPr>
+        <w:numPr>
+          <w:ilvl w:val="1"/>
+          <w:numId w:val="18"/>
+        </w:numPr>
+        <w:spacing w:after="160" w:line="259" w:lineRule="auto"/>
+        <w:jc w:val="left"/>
+      </w:pPr>
+      <w:r>
+        <w:rPr>
+          <w:b/>
+          <w:bCs/>
+        </w:rPr>
+        <w:t>Сложность конфигурации</w:t>
+      </w:r>
+      <w:proofErr w:type="gramStart"/>
+      <w:r>
+        <w:t>: Требуется</w:t>
+      </w:r>
+      <w:proofErr w:type="gramEnd"/>
+      <w:r>
+        <w:t xml:space="preserve"> ручная настройка фильтров, атрибутов и политик, что повышает риск ошибок </w:t>
+      </w:r>
+      <w:r>
+        <w:t>(</w:t>
+      </w:r>
+      <w:r>
+        <w:t xml:space="preserve">около </w:t>
+      </w:r>
+      <w:r>
+        <w:t>34% инцидентов связаны с человеческим фактором</w:t>
+      </w:r>
+      <w:r>
+        <w:t>)</w:t>
+      </w:r>
+      <w:r>
+        <w:t xml:space="preserve"> [</w:t>
+      </w:r>
+      <w:r>
+        <w:t>8</w:t>
+      </w:r>
+      <w:r>
+        <w:t>].</w:t>
+      </w:r>
+      <w:r>
+        <w:br/>
+      </w:r>
+    </w:p>
+    <w:p>
+      <w:pPr>
+        <w:spacing w:after="160" w:line="259" w:lineRule="auto"/>
+        <w:ind w:firstLine="708"/>
+        <w:jc w:val="left"/>
+      </w:pPr>
+      <w:r>
+        <w:t xml:space="preserve">Перечисленные недостатки </w:t>
+      </w:r>
+      <w:r>
+        <w:t xml:space="preserve">мотивируют создавать решения, стремящиеся уменьшить участие человека в </w:t>
+      </w:r>
+      <w:r>
+        <w:t xml:space="preserve">создании </w:t>
+      </w:r>
+      <w:r>
+        <w:t>конфигураци</w:t>
+      </w:r>
+      <w:r>
+        <w:t>онных параметров</w:t>
+      </w:r>
+      <w:r>
+        <w:t>, а также повысить безопасность при использовании протокола.</w:t>
+      </w:r>
+    </w:p>
+    <w:p>
+      <w:pPr>
+        <w:spacing w:after="160" w:line="259" w:lineRule="auto"/>
+        <w:ind w:firstLine="0"/>
+        <w:jc w:val="left"/>
         <w:rPr>
           <w:rFonts w:cs="Times New Roman"/>
           <w:bCs/>
           <w:sz w:val="48"/>
           <w:szCs w:val="48"/>
         </w:rPr>
+      </w:pPr>
+      <w:r>
+        <w:rPr>
+          <w:rFonts w:cs="Times New Roman"/>
+          <w:bCs/>
+          <w:sz w:val="48"/>
+          <w:szCs w:val="48"/>
+        </w:rPr>
         <w:br w:type="page"/>
       </w:r>
     </w:p>
     <w:p>
       <w:pPr>
         <w:pStyle w:val="1"/>
-        <w:rPr>
-          <w:rFonts w:ascii="var(--bs-font-monospace)" w:eastAsia="Times New Roman" w:hAnsi="var(--bs-font-monospace)" w:cs="Courier New"/>
+        <w:numPr>
+          <w:ilvl w:val="1"/>
+          <w:numId w:val="4"/>
+        </w:numPr>
+        <w:ind w:left="0" w:firstLine="709"/>
+      </w:pPr>
+      <w:r>
+        <w:rPr>
           <w:b w:val="0"/>
           <w:bCs/>
-          <w:color w:val="DEE2E6"/>
-          <w:kern w:val="0"/>
-          <w:sz w:val="24"/>
-          <w:szCs w:val="24"/>
-          <w:lang w:eastAsia="ru-RU"/>
-          <w14:ligatures w14:val="none"/>
-        </w:rPr>
-      </w:pPr>
-      <w:r>
+          <w:color w:val="auto"/>
+        </w:rPr>
+        <w:lastRenderedPageBreak/>
+        <w:t xml:space="preserve">Исследование </w:t>
+      </w:r>
+      <w:r>
+        <w:rPr>
+          <w:b w:val="0"/>
+          <w:bCs/>
+          <w:color w:val="auto"/>
+          <w:lang w:val="en-US"/>
+        </w:rPr>
+        <w:t>Kubernetes</w:t>
+      </w:r>
+      <w:r>
+        <w:rPr>
+          <w:b w:val="0"/>
+          <w:bCs/>
+          <w:color w:val="auto"/>
+        </w:rPr>
+        <w:t xml:space="preserve"> </w:t>
+      </w:r>
+      <w:r>
+        <w:rPr>
+          <w:b w:val="0"/>
+          <w:bCs/>
+          <w:color w:val="auto"/>
+        </w:rPr>
+        <w:t>и средств кластеризации</w:t>
+      </w:r>
+    </w:p>
+    <w:p>
+      <w:pPr>
+        <w:ind w:left="708" w:firstLine="0"/>
+      </w:pPr>
+      <w:r>
+        <w:br w:type="page"/>
+      </w:r>
+    </w:p>
+    <w:p>
+      <w:pPr>
+        <w:pStyle w:val="1"/>
         <w:rPr>
           <w:rFonts w:cs="Times New Roman"/>
           <w:bCs/>
@@ -1999,36 +3597,20 @@
           <w:sz w:val="48"/>
           <w:szCs w:val="48"/>
         </w:rPr>
+      </w:pPr>
+      <w:bookmarkStart w:id="7" w:name="_Toc193685784"/>
+      <w:r>
+        <w:rPr>
+          <w:rFonts w:cs="Times New Roman"/>
+          <w:bCs/>
+          <w:color w:val="auto"/>
+          <w:sz w:val="48"/>
+          <w:szCs w:val="48"/>
+        </w:rPr>
         <w:lastRenderedPageBreak/>
         <w:t>Список использованных источников</w:t>
       </w:r>
-      <w:r>
-        <w:rPr>
-          <w:rFonts w:ascii="var(--bs-font-monospace)" w:eastAsia="Times New Roman" w:hAnsi="var(--bs-font-monospace)" w:cs="Courier New"/>
-          <w:bCs/>
-          <w:color w:val="DEE2E6"/>
-          <w:kern w:val="0"/>
-          <w:sz w:val="24"/>
-          <w:szCs w:val="24"/>
-          <w:lang w:val="en-US" w:eastAsia="ru-RU"/>
-          <w14:ligatures w14:val="none"/>
-        </w:rPr>
-        <w:t>A</w:t>
-      </w:r>
-      <w:bookmarkEnd w:id="6"/>
-      <w:r>
-        <w:rPr>
-          <w:rFonts w:ascii="var(--bs-font-monospace)" w:eastAsia="Times New Roman" w:hAnsi="var(--bs-font-monospace)" w:cs="Courier New"/>
-          <w:bCs/>
-          <w:color w:val="DEE2E6"/>
-          <w:kern w:val="0"/>
-          <w:sz w:val="24"/>
-          <w:szCs w:val="24"/>
-          <w:lang w:eastAsia="ru-RU"/>
-          <w14:ligatures w14:val="none"/>
-        </w:rPr>
-        <w:t xml:space="preserve"> </w:t>
-      </w:r>
+      <w:bookmarkEnd w:id="7"/>
     </w:p>
     <w:p>
       <w:pPr>
@@ -2047,19 +3629,55 @@
         <w:rPr>
           <w:lang w:val="en-US"/>
         </w:rPr>
-        <w:t>Border Gateway Protocol 4 (BGP-4)</w:t>
-      </w:r>
-      <w:r>
-        <w:rPr>
-          <w:lang w:val="en-US"/>
-        </w:rPr>
-        <w:t xml:space="preserve"> - </w:t>
-      </w:r>
-      <w:r>
-        <w:rPr>
-          <w:lang w:val="en-US"/>
-        </w:rPr>
-        <w:t>https://datatracker.ietf.org/doc/html/rfc427</w:t>
+        <w:t>Border</w:t>
+      </w:r>
+      <w:r>
+        <w:rPr>
+          <w:lang w:val="en-US"/>
+        </w:rPr>
+        <w:t xml:space="preserve"> </w:t>
+      </w:r>
+      <w:r>
+        <w:rPr>
+          <w:lang w:val="en-US"/>
+        </w:rPr>
+        <w:t>Gateway</w:t>
+      </w:r>
+      <w:r>
+        <w:rPr>
+          <w:lang w:val="en-US"/>
+        </w:rPr>
+        <w:t xml:space="preserve"> </w:t>
+      </w:r>
+      <w:r>
+        <w:rPr>
+          <w:lang w:val="en-US"/>
+        </w:rPr>
+        <w:t>Protocol</w:t>
+      </w:r>
+      <w:r>
+        <w:rPr>
+          <w:lang w:val="en-US"/>
+        </w:rPr>
+        <w:t xml:space="preserve"> 4 (</w:t>
+      </w:r>
+      <w:r>
+        <w:rPr>
+          <w:lang w:val="en-US"/>
+        </w:rPr>
+        <w:t>BGP</w:t>
+      </w:r>
+      <w:r>
+        <w:rPr>
+          <w:lang w:val="en-US"/>
+        </w:rPr>
+        <w:t xml:space="preserve">-4) - </w:t>
+      </w:r>
+      <w:r>
+        <w:rPr>
+          <w:lang w:val="en-US"/>
+        </w:rPr>
+        <w:t>https://datatracker.ietf.org/doc/html/rfc4271</w:t>
       </w:r>
     </w:p>
     <w:p>
@@ -2083,13 +3701,267 @@
     </w:p>
     <w:p>
       <w:pPr>
-        <w:rPr>
-          <w:lang w:val="en-US"/>
-        </w:rPr>
-      </w:pPr>
+        <w:pStyle w:val="a7"/>
+        <w:numPr>
+          <w:ilvl w:val="0"/>
+          <w:numId w:val="7"/>
+        </w:numPr>
+        <w:rPr>
+          <w:lang w:val="en-US"/>
+        </w:rPr>
+      </w:pPr>
+      <w:proofErr w:type="spellStart"/>
+      <w:r>
+        <w:rPr>
+          <w:lang w:val="en-US"/>
+        </w:rPr>
+        <w:t>Abhashkumar</w:t>
+      </w:r>
+      <w:proofErr w:type="spellEnd"/>
+      <w:r>
+        <w:rPr>
+          <w:lang w:val="en-US"/>
+        </w:rPr>
+        <w:t xml:space="preserve"> A., Subramanian K., Andreyev A., et al. Running BGP in data centers at scale. </w:t>
+      </w:r>
+      <w:proofErr w:type="spellStart"/>
+      <w:r>
+        <w:t>Proc</w:t>
+      </w:r>
+      <w:proofErr w:type="spellEnd"/>
+      <w:r>
+        <w:t xml:space="preserve">. XVIII USENIX </w:t>
+      </w:r>
+      <w:proofErr w:type="spellStart"/>
+      <w:r>
+        <w:t>Symposium</w:t>
+      </w:r>
+      <w:proofErr w:type="spellEnd"/>
+      <w:r>
+        <w:t xml:space="preserve"> </w:t>
+      </w:r>
+      <w:proofErr w:type="spellStart"/>
+      <w:r>
+        <w:t>on</w:t>
+      </w:r>
+      <w:proofErr w:type="spellEnd"/>
+      <w:r>
+        <w:t xml:space="preserve"> NSDI, 2021</w:t>
+      </w:r>
+    </w:p>
+    <w:p>
+      <w:pPr>
+        <w:pStyle w:val="a7"/>
+        <w:numPr>
+          <w:ilvl w:val="0"/>
+          <w:numId w:val="7"/>
+        </w:numPr>
+        <w:rPr>
+          <w:lang w:val="en-US"/>
+        </w:rPr>
+      </w:pPr>
+      <w:r>
+        <w:rPr>
+          <w:lang w:val="en-US"/>
+        </w:rPr>
+        <w:t>Use of BGP for Routing in Large-Scale Data Centers</w:t>
+      </w:r>
+      <w:r>
+        <w:rPr>
+          <w:lang w:val="en-US"/>
+        </w:rPr>
+        <w:t xml:space="preserve"> - </w:t>
+      </w:r>
+      <w:hyperlink r:id="rId10" w:history="1">
+        <w:r>
+          <w:rPr>
+            <w:rStyle w:val="af1"/>
+            <w:lang w:val="en-US"/>
+          </w:rPr>
+          <w:t>https://datatracker.ietf.org/doc/html/rfc7938</w:t>
+        </w:r>
+      </w:hyperlink>
+    </w:p>
+    <w:p>
+      <w:pPr>
+        <w:pStyle w:val="a7"/>
+        <w:numPr>
+          <w:ilvl w:val="0"/>
+          <w:numId w:val="7"/>
+        </w:numPr>
+        <w:rPr>
+          <w:lang w:val="en-US"/>
+        </w:rPr>
+      </w:pPr>
+      <w:r>
+        <w:rPr>
+          <w:lang w:val="en-US"/>
+        </w:rPr>
+        <w:t>BGP Best Path</w:t>
+      </w:r>
+      <w:r>
+        <w:rPr>
+          <w:lang w:val="en-US"/>
+        </w:rPr>
+        <w:t xml:space="preserve"> </w:t>
+      </w:r>
+      <w:r>
+        <w:rPr>
+          <w:lang w:val="en-US"/>
+        </w:rPr>
+        <w:t>Selection</w:t>
+      </w:r>
+      <w:r>
+        <w:rPr>
+          <w:lang w:val="en-US"/>
+        </w:rPr>
+        <w:t xml:space="preserve"> </w:t>
+      </w:r>
+      <w:proofErr w:type="gramStart"/>
+      <w:r>
+        <w:rPr>
+          <w:lang w:val="en-US"/>
+        </w:rPr>
+        <w:t>Algorithm</w:t>
+      </w:r>
+      <w:r>
+        <w:rPr>
+          <w:lang w:val="en-US"/>
+        </w:rPr>
+        <w:t>(</w:t>
+      </w:r>
+      <w:proofErr w:type="gramEnd"/>
+      <w:r>
+        <w:rPr>
+          <w:lang w:val="en-US"/>
+        </w:rPr>
+        <w:t xml:space="preserve">2023) - </w:t>
+      </w:r>
+      <w:hyperlink r:id="rId11" w:history="1">
+        <w:r>
+          <w:rPr>
+            <w:rStyle w:val="af1"/>
+            <w:lang w:val="en-US"/>
+          </w:rPr>
+          <w:t>https://ww</w:t>
+        </w:r>
+        <w:r>
+          <w:rPr>
+            <w:rStyle w:val="af1"/>
+            <w:lang w:val="en-US"/>
+          </w:rPr>
+          <w:t>w</w:t>
+        </w:r>
+        <w:r>
+          <w:rPr>
+            <w:rStyle w:val="af1"/>
+            <w:lang w:val="en-US"/>
+          </w:rPr>
+          <w:t>.cisco.com/c/en/us/support/docs/ip/border-gateway-protocol-bgp/13753-25.html</w:t>
+        </w:r>
+      </w:hyperlink>
+    </w:p>
+    <w:p>
+      <w:pPr>
+        <w:pStyle w:val="a7"/>
+        <w:numPr>
+          <w:ilvl w:val="0"/>
+          <w:numId w:val="7"/>
+        </w:numPr>
+        <w:rPr>
+          <w:lang w:val="en-US"/>
+        </w:rPr>
+      </w:pPr>
+      <w:r>
+        <w:rPr>
+          <w:lang w:val="en-US"/>
+        </w:rPr>
+        <w:t>BGP Route Flap Damping</w:t>
+      </w:r>
+      <w:r>
+        <w:rPr>
+          <w:lang w:val="en-US"/>
+        </w:rPr>
+        <w:t xml:space="preserve"> - </w:t>
+      </w:r>
+      <w:hyperlink r:id="rId12" w:history="1">
+        <w:r>
+          <w:rPr>
+            <w:rStyle w:val="af1"/>
+            <w:lang w:val="en-US"/>
+          </w:rPr>
+          <w:t>https://datatracker.ietf.org/doc/html/rfc2439</w:t>
+        </w:r>
+      </w:hyperlink>
+    </w:p>
+    <w:p>
+      <w:pPr>
+        <w:pStyle w:val="a7"/>
+        <w:numPr>
+          <w:ilvl w:val="0"/>
+          <w:numId w:val="7"/>
+        </w:numPr>
+        <w:rPr>
+          <w:lang w:val="en-US"/>
+        </w:rPr>
+      </w:pPr>
+      <w:r>
+        <w:rPr>
+          <w:lang w:val="en-US"/>
+        </w:rPr>
+        <w:t>AWS Outage Analysis: December 7 &amp; 10, 2021</w:t>
+      </w:r>
+      <w:r>
+        <w:rPr>
+          <w:lang w:val="en-US"/>
+        </w:rPr>
+        <w:t xml:space="preserve"> </w:t>
+      </w:r>
+      <w:r>
+        <w:rPr>
+          <w:lang w:val="en-US"/>
+        </w:rPr>
+        <w:t>-</w:t>
+      </w:r>
+      <w:r>
+        <w:rPr>
+          <w:lang w:val="en-US"/>
+        </w:rPr>
+        <w:t xml:space="preserve"> </w:t>
+      </w:r>
+      <w:r>
+        <w:rPr>
+          <w:lang w:val="en-US"/>
+        </w:rPr>
+        <w:t>https://www.thousandeyes.com/blog/aws-outage-analysis-dec-7-2021</w:t>
+      </w:r>
+    </w:p>
+    <w:p>
+      <w:pPr>
+        <w:pStyle w:val="a7"/>
+        <w:numPr>
+          <w:ilvl w:val="0"/>
+          <w:numId w:val="7"/>
+        </w:numPr>
+        <w:rPr>
+          <w:lang w:val="en-US"/>
+        </w:rPr>
+      </w:pPr>
+      <w:r>
+        <w:rPr>
+          <w:lang w:val="en-US"/>
+        </w:rPr>
+        <w:t xml:space="preserve">Verizon DIBR (2022) - </w:t>
+      </w:r>
+      <w:r>
+        <w:rPr>
+          <w:lang w:val="en-US"/>
+        </w:rPr>
+        <w:t>https://www.verizon.com/business/en-gb/resources/2022-data-breach-investigations-report-dbir.pdf</w:t>
+      </w:r>
     </w:p>
     <w:sectPr>
-      <w:footerReference w:type="default" r:id="rId9"/>
+      <w:footerReference w:type="default" r:id="rId13"/>
       <w:pgSz w:w="11906" w:h="16838"/>
       <w:pgMar w:top="851" w:right="567" w:bottom="1134" w:left="1701" w:header="709" w:footer="709" w:gutter="0"/>
       <w:cols w:space="708"/>
@@ -2194,6 +4066,155 @@
 <file path=word/numbering.xml><?xml version="1.0" encoding="utf-8"?>
 <w:numbering xmlns:wpc="http://schemas.microsoft.com/office/word/2010/wordprocessingCanvas" xmlns:cx="http://schemas.microsoft.com/office/drawing/2014/chartex" xmlns:cx1="http://schemas.microsoft.com/office/drawing/2015/9/8/chartex" xmlns:cx2="http://schemas.microsoft.com/office/drawing/2015/10/21/chartex" xmlns:cx3="http://schemas.microsoft.com/office/drawing/2016/5/9/chartex" xmlns:cx4="http://schemas.microsoft.com/office/drawing/2016/5/10/chartex" xmlns:cx5="http://schemas.microsoft.com/office/drawing/2016/5/11/chartex" xmlns:cx6="http://schemas.microsoft.com/office/drawing/2016/5/12/chartex" xmlns:cx7="http://schemas.microsoft.com/office/drawing/2016/5/13/chartex" xmlns:cx8="http://schemas.microsoft.com/office/drawing/2016/5/14/chartex" xmlns:mc="http://schemas.openxmlformats.org/markup-compatibility/2006" xmlns:aink="http://schemas.microsoft.com/office/drawing/2016/ink" xmlns:am3d="http://schemas.microsoft.com/office/drawing/2017/model3d" xmlns:o="urn:schemas-microsoft-com:office:office" xmlns:oel="http://schemas.microsoft.com/office/2019/extlst" xmlns:r="http://schemas.openxmlformats.org/officeDocument/2006/relationships" xmlns:m="http://schemas.openxmlformats.org/officeDocument/2006/math" xmlns:v="urn:schemas-microsoft-com:vml" xmlns:wp14="http://schemas.microsoft.com/office/word/2010/wordprocessingDrawing" xmlns:wp="http://schemas.openxmlformats.org/drawingml/2006/wordprocessingDrawing" xmlns:w10="urn:schemas-microsoft-com:office:word" xmlns:w="http://schemas.openxmlformats.org/wordprocessingml/2006/main" xmlns:w14="http://schemas.microsoft.com/office/word/2010/wordml" xmlns:w15="http://schemas.microsoft.com/office/word/2012/wordml" xmlns:w16cex="http://schemas.microsoft.com/office/word/2018/wordml/cex" xmlns:w16cid="http://schemas.microsoft.com/office/word/2016/wordml/cid" xmlns:w16="http://schemas.microsoft.com/office/word/2018/wordml" xmlns:w16du="http://schemas.microsoft.com/office/word/2023/wordml/word16du" xmlns:w16sdtdh="http://schemas.microsoft.com/office/word/2020/wordml/sdtdatahash" xmlns:w16sdtfl="http://schemas.microsoft.com/office/word/2024/wordml/sdtformatlock" xmlns:w16se="http://schemas.microsoft.com/office/word/2015/wordml/symex" xmlns:wpg="http://schemas.microsoft.com/office/word/2010/wordprocessingGroup" xmlns:wpi="http://schemas.microsoft.com/office/word/2010/wordprocessingInk" xmlns:wne="http://schemas.microsoft.com/office/word/2006/wordml" xmlns:wps="http://schemas.microsoft.com/office/word/2010/wordprocessingShape" mc:Ignorable="w14 w15 w16se w16cid w16 w16cex w16sdtdh w16sdtfl w16du wp14">
   <w:abstractNum w:abstractNumId="0" w15:restartNumberingAfterBreak="0">
+    <w:nsid w:val="0167771B"/>
+    <w:multiLevelType w:val="multilevel"/>
+    <w:tmpl w:val="1B54D3D4"/>
+    <w:lvl w:ilvl="0">
+      <w:start w:val="1"/>
+      <w:numFmt w:val="bullet"/>
+      <w:lvlText w:val=""/>
+      <w:lvlJc w:val="left"/>
+      <w:pPr>
+        <w:tabs>
+          <w:tab w:val="num" w:pos="720"/>
+        </w:tabs>
+        <w:ind w:left="720" w:hanging="360"/>
+      </w:pPr>
+      <w:rPr>
+        <w:rFonts w:ascii="Symbol" w:hAnsi="Symbol" w:hint="default"/>
+        <w:sz w:val="20"/>
+      </w:rPr>
+    </w:lvl>
+    <w:lvl w:ilvl="1" w:tentative="1">
+      <w:start w:val="1"/>
+      <w:numFmt w:val="bullet"/>
+      <w:lvlText w:val="o"/>
+      <w:lvlJc w:val="left"/>
+      <w:pPr>
+        <w:tabs>
+          <w:tab w:val="num" w:pos="1440"/>
+        </w:tabs>
+        <w:ind w:left="1440" w:hanging="360"/>
+      </w:pPr>
+      <w:rPr>
+        <w:rFonts w:ascii="Courier New" w:hAnsi="Courier New" w:hint="default"/>
+        <w:sz w:val="20"/>
+      </w:rPr>
+    </w:lvl>
+    <w:lvl w:ilvl="2" w:tentative="1">
+      <w:start w:val="1"/>
+      <w:numFmt w:val="bullet"/>
+      <w:lvlText w:val=""/>
+      <w:lvlJc w:val="left"/>
+      <w:pPr>
+        <w:tabs>
+          <w:tab w:val="num" w:pos="2160"/>
+        </w:tabs>
+        <w:ind w:left="2160" w:hanging="360"/>
+      </w:pPr>
+      <w:rPr>
+        <w:rFonts w:ascii="Wingdings" w:hAnsi="Wingdings" w:hint="default"/>
+        <w:sz w:val="20"/>
+      </w:rPr>
+    </w:lvl>
+    <w:lvl w:ilvl="3" w:tentative="1">
+      <w:start w:val="1"/>
+      <w:numFmt w:val="bullet"/>
+      <w:lvlText w:val=""/>
+      <w:lvlJc w:val="left"/>
+      <w:pPr>
+        <w:tabs>
+          <w:tab w:val="num" w:pos="2880"/>
+        </w:tabs>
+        <w:ind w:left="2880" w:hanging="360"/>
+      </w:pPr>
+      <w:rPr>
+        <w:rFonts w:ascii="Wingdings" w:hAnsi="Wingdings" w:hint="default"/>
+        <w:sz w:val="20"/>
+      </w:rPr>
+    </w:lvl>
+    <w:lvl w:ilvl="4" w:tentative="1">
+      <w:start w:val="1"/>
+      <w:numFmt w:val="bullet"/>
+      <w:lvlText w:val=""/>
+      <w:lvlJc w:val="left"/>
+      <w:pPr>
+        <w:tabs>
+          <w:tab w:val="num" w:pos="3600"/>
+        </w:tabs>
+        <w:ind w:left="3600" w:hanging="360"/>
+      </w:pPr>
+      <w:rPr>
+        <w:rFonts w:ascii="Wingdings" w:hAnsi="Wingdings" w:hint="default"/>
+        <w:sz w:val="20"/>
+      </w:rPr>
+    </w:lvl>
+    <w:lvl w:ilvl="5" w:tentative="1">
+      <w:start w:val="1"/>
+      <w:numFmt w:val="bullet"/>
+      <w:lvlText w:val=""/>
+      <w:lvlJc w:val="left"/>
+      <w:pPr>
+        <w:tabs>
+          <w:tab w:val="num" w:pos="4320"/>
+        </w:tabs>
+        <w:ind w:left="4320" w:hanging="360"/>
+      </w:pPr>
+      <w:rPr>
+        <w:rFonts w:ascii="Wingdings" w:hAnsi="Wingdings" w:hint="default"/>
+        <w:sz w:val="20"/>
+      </w:rPr>
+    </w:lvl>
+    <w:lvl w:ilvl="6" w:tentative="1">
+      <w:start w:val="1"/>
+      <w:numFmt w:val="bullet"/>
+      <w:lvlText w:val=""/>
+      <w:lvlJc w:val="left"/>
+      <w:pPr>
+        <w:tabs>
+          <w:tab w:val="num" w:pos="5040"/>
+        </w:tabs>
+        <w:ind w:left="5040" w:hanging="360"/>
+      </w:pPr>
+      <w:rPr>
+        <w:rFonts w:ascii="Wingdings" w:hAnsi="Wingdings" w:hint="default"/>
+        <w:sz w:val="20"/>
+      </w:rPr>
+    </w:lvl>
+    <w:lvl w:ilvl="7" w:tentative="1">
+      <w:start w:val="1"/>
+      <w:numFmt w:val="bullet"/>
+      <w:lvlText w:val=""/>
+      <w:lvlJc w:val="left"/>
+      <w:pPr>
+        <w:tabs>
+          <w:tab w:val="num" w:pos="5760"/>
+        </w:tabs>
+        <w:ind w:left="5760" w:hanging="360"/>
+      </w:pPr>
+      <w:rPr>
+        <w:rFonts w:ascii="Wingdings" w:hAnsi="Wingdings" w:hint="default"/>
+        <w:sz w:val="20"/>
+      </w:rPr>
+    </w:lvl>
+    <w:lvl w:ilvl="8" w:tentative="1">
+      <w:start w:val="1"/>
+      <w:numFmt w:val="bullet"/>
+      <w:lvlText w:val=""/>
+      <w:lvlJc w:val="left"/>
+      <w:pPr>
+        <w:tabs>
+          <w:tab w:val="num" w:pos="6480"/>
+        </w:tabs>
+        <w:ind w:left="6480" w:hanging="360"/>
+      </w:pPr>
+      <w:rPr>
+        <w:rFonts w:ascii="Wingdings" w:hAnsi="Wingdings" w:hint="default"/>
+        <w:sz w:val="20"/>
+      </w:rPr>
+    </w:lvl>
+  </w:abstractNum>
+  <w:abstractNum w:abstractNumId="1" w15:restartNumberingAfterBreak="0">
     <w:nsid w:val="01C80473"/>
     <w:multiLevelType w:val="hybridMultilevel"/>
     <w:tmpl w:val="C3BECAD6"/>
@@ -2279,7 +4300,156 @@
       </w:pPr>
     </w:lvl>
   </w:abstractNum>
-  <w:abstractNum w:abstractNumId="1" w15:restartNumberingAfterBreak="0">
+  <w:abstractNum w:abstractNumId="2" w15:restartNumberingAfterBreak="0">
+    <w:nsid w:val="081828B5"/>
+    <w:multiLevelType w:val="multilevel"/>
+    <w:tmpl w:val="E9728002"/>
+    <w:lvl w:ilvl="0">
+      <w:start w:val="1"/>
+      <w:numFmt w:val="bullet"/>
+      <w:lvlText w:val=""/>
+      <w:lvlJc w:val="left"/>
+      <w:pPr>
+        <w:tabs>
+          <w:tab w:val="num" w:pos="720"/>
+        </w:tabs>
+        <w:ind w:left="720" w:hanging="360"/>
+      </w:pPr>
+      <w:rPr>
+        <w:rFonts w:ascii="Symbol" w:hAnsi="Symbol" w:hint="default"/>
+        <w:sz w:val="20"/>
+      </w:rPr>
+    </w:lvl>
+    <w:lvl w:ilvl="1" w:tentative="1">
+      <w:start w:val="1"/>
+      <w:numFmt w:val="bullet"/>
+      <w:lvlText w:val="o"/>
+      <w:lvlJc w:val="left"/>
+      <w:pPr>
+        <w:tabs>
+          <w:tab w:val="num" w:pos="1440"/>
+        </w:tabs>
+        <w:ind w:left="1440" w:hanging="360"/>
+      </w:pPr>
+      <w:rPr>
+        <w:rFonts w:ascii="Courier New" w:hAnsi="Courier New" w:hint="default"/>
+        <w:sz w:val="20"/>
+      </w:rPr>
+    </w:lvl>
+    <w:lvl w:ilvl="2" w:tentative="1">
+      <w:start w:val="1"/>
+      <w:numFmt w:val="bullet"/>
+      <w:lvlText w:val=""/>
+      <w:lvlJc w:val="left"/>
+      <w:pPr>
+        <w:tabs>
+          <w:tab w:val="num" w:pos="2160"/>
+        </w:tabs>
+        <w:ind w:left="2160" w:hanging="360"/>
+      </w:pPr>
+      <w:rPr>
+        <w:rFonts w:ascii="Wingdings" w:hAnsi="Wingdings" w:hint="default"/>
+        <w:sz w:val="20"/>
+      </w:rPr>
+    </w:lvl>
+    <w:lvl w:ilvl="3" w:tentative="1">
+      <w:start w:val="1"/>
+      <w:numFmt w:val="bullet"/>
+      <w:lvlText w:val=""/>
+      <w:lvlJc w:val="left"/>
+      <w:pPr>
+        <w:tabs>
+          <w:tab w:val="num" w:pos="2880"/>
+        </w:tabs>
+        <w:ind w:left="2880" w:hanging="360"/>
+      </w:pPr>
+      <w:rPr>
+        <w:rFonts w:ascii="Wingdings" w:hAnsi="Wingdings" w:hint="default"/>
+        <w:sz w:val="20"/>
+      </w:rPr>
+    </w:lvl>
+    <w:lvl w:ilvl="4" w:tentative="1">
+      <w:start w:val="1"/>
+      <w:numFmt w:val="bullet"/>
+      <w:lvlText w:val=""/>
+      <w:lvlJc w:val="left"/>
+      <w:pPr>
+        <w:tabs>
+          <w:tab w:val="num" w:pos="3600"/>
+        </w:tabs>
+        <w:ind w:left="3600" w:hanging="360"/>
+      </w:pPr>
+      <w:rPr>
+        <w:rFonts w:ascii="Wingdings" w:hAnsi="Wingdings" w:hint="default"/>
+        <w:sz w:val="20"/>
+      </w:rPr>
+    </w:lvl>
+    <w:lvl w:ilvl="5" w:tentative="1">
+      <w:start w:val="1"/>
+      <w:numFmt w:val="bullet"/>
+      <w:lvlText w:val=""/>
+      <w:lvlJc w:val="left"/>
+      <w:pPr>
+        <w:tabs>
+          <w:tab w:val="num" w:pos="4320"/>
+        </w:tabs>
+        <w:ind w:left="4320" w:hanging="360"/>
+      </w:pPr>
+      <w:rPr>
+        <w:rFonts w:ascii="Wingdings" w:hAnsi="Wingdings" w:hint="default"/>
+        <w:sz w:val="20"/>
+      </w:rPr>
+    </w:lvl>
+    <w:lvl w:ilvl="6" w:tentative="1">
+      <w:start w:val="1"/>
+      <w:numFmt w:val="bullet"/>
+      <w:lvlText w:val=""/>
+      <w:lvlJc w:val="left"/>
+      <w:pPr>
+        <w:tabs>
+          <w:tab w:val="num" w:pos="5040"/>
+        </w:tabs>
+        <w:ind w:left="5040" w:hanging="360"/>
+      </w:pPr>
+      <w:rPr>
+        <w:rFonts w:ascii="Wingdings" w:hAnsi="Wingdings" w:hint="default"/>
+        <w:sz w:val="20"/>
+      </w:rPr>
+    </w:lvl>
+    <w:lvl w:ilvl="7" w:tentative="1">
+      <w:start w:val="1"/>
+      <w:numFmt w:val="bullet"/>
+      <w:lvlText w:val=""/>
+      <w:lvlJc w:val="left"/>
+      <w:pPr>
+        <w:tabs>
+          <w:tab w:val="num" w:pos="5760"/>
+        </w:tabs>
+        <w:ind w:left="5760" w:hanging="360"/>
+      </w:pPr>
+      <w:rPr>
+        <w:rFonts w:ascii="Wingdings" w:hAnsi="Wingdings" w:hint="default"/>
+        <w:sz w:val="20"/>
+      </w:rPr>
+    </w:lvl>
+    <w:lvl w:ilvl="8" w:tentative="1">
+      <w:start w:val="1"/>
+      <w:numFmt w:val="bullet"/>
+      <w:lvlText w:val=""/>
+      <w:lvlJc w:val="left"/>
+      <w:pPr>
+        <w:tabs>
+          <w:tab w:val="num" w:pos="6480"/>
+        </w:tabs>
+        <w:ind w:left="6480" w:hanging="360"/>
+      </w:pPr>
+      <w:rPr>
+        <w:rFonts w:ascii="Wingdings" w:hAnsi="Wingdings" w:hint="default"/>
+        <w:sz w:val="20"/>
+      </w:rPr>
+    </w:lvl>
+  </w:abstractNum>
+  <w:abstractNum w:abstractNumId="3" w15:restartNumberingAfterBreak="0">
     <w:nsid w:val="0A5E5765"/>
     <w:multiLevelType w:val="hybridMultilevel"/>
     <w:tmpl w:val="F3406416"/>
@@ -2368,7 +4538,7 @@
       </w:pPr>
     </w:lvl>
   </w:abstractNum>
-  <w:abstractNum w:abstractNumId="2" w15:restartNumberingAfterBreak="0">
+  <w:abstractNum w:abstractNumId="4" w15:restartNumberingAfterBreak="0">
     <w:nsid w:val="19B730DD"/>
     <w:multiLevelType w:val="multilevel"/>
     <w:tmpl w:val="8664326A"/>
@@ -2481,7 +4651,7 @@
       </w:rPr>
     </w:lvl>
   </w:abstractNum>
-  <w:abstractNum w:abstractNumId="3" w15:restartNumberingAfterBreak="0">
+  <w:abstractNum w:abstractNumId="5" w15:restartNumberingAfterBreak="0">
     <w:nsid w:val="31640128"/>
     <w:multiLevelType w:val="hybridMultilevel"/>
     <w:tmpl w:val="320EAB7A"/>
@@ -2567,10 +4737,159 @@
       </w:pPr>
     </w:lvl>
   </w:abstractNum>
-  <w:abstractNum w:abstractNumId="4" w15:restartNumberingAfterBreak="0">
+  <w:abstractNum w:abstractNumId="6" w15:restartNumberingAfterBreak="0">
+    <w:nsid w:val="359E396F"/>
+    <w:multiLevelType w:val="multilevel"/>
+    <w:tmpl w:val="4DA40340"/>
+    <w:lvl w:ilvl="0">
+      <w:start w:val="1"/>
+      <w:numFmt w:val="bullet"/>
+      <w:lvlText w:val=""/>
+      <w:lvlJc w:val="left"/>
+      <w:pPr>
+        <w:tabs>
+          <w:tab w:val="num" w:pos="720"/>
+        </w:tabs>
+        <w:ind w:left="720" w:hanging="360"/>
+      </w:pPr>
+      <w:rPr>
+        <w:rFonts w:ascii="Symbol" w:hAnsi="Symbol" w:hint="default"/>
+        <w:sz w:val="20"/>
+      </w:rPr>
+    </w:lvl>
+    <w:lvl w:ilvl="1" w:tentative="1">
+      <w:start w:val="1"/>
+      <w:numFmt w:val="bullet"/>
+      <w:lvlText w:val="o"/>
+      <w:lvlJc w:val="left"/>
+      <w:pPr>
+        <w:tabs>
+          <w:tab w:val="num" w:pos="1440"/>
+        </w:tabs>
+        <w:ind w:left="1440" w:hanging="360"/>
+      </w:pPr>
+      <w:rPr>
+        <w:rFonts w:ascii="Courier New" w:hAnsi="Courier New" w:hint="default"/>
+        <w:sz w:val="20"/>
+      </w:rPr>
+    </w:lvl>
+    <w:lvl w:ilvl="2" w:tentative="1">
+      <w:start w:val="1"/>
+      <w:numFmt w:val="bullet"/>
+      <w:lvlText w:val=""/>
+      <w:lvlJc w:val="left"/>
+      <w:pPr>
+        <w:tabs>
+          <w:tab w:val="num" w:pos="2160"/>
+        </w:tabs>
+        <w:ind w:left="2160" w:hanging="360"/>
+      </w:pPr>
+      <w:rPr>
+        <w:rFonts w:ascii="Wingdings" w:hAnsi="Wingdings" w:hint="default"/>
+        <w:sz w:val="20"/>
+      </w:rPr>
+    </w:lvl>
+    <w:lvl w:ilvl="3" w:tentative="1">
+      <w:start w:val="1"/>
+      <w:numFmt w:val="bullet"/>
+      <w:lvlText w:val=""/>
+      <w:lvlJc w:val="left"/>
+      <w:pPr>
+        <w:tabs>
+          <w:tab w:val="num" w:pos="2880"/>
+        </w:tabs>
+        <w:ind w:left="2880" w:hanging="360"/>
+      </w:pPr>
+      <w:rPr>
+        <w:rFonts w:ascii="Wingdings" w:hAnsi="Wingdings" w:hint="default"/>
+        <w:sz w:val="20"/>
+      </w:rPr>
+    </w:lvl>
+    <w:lvl w:ilvl="4" w:tentative="1">
+      <w:start w:val="1"/>
+      <w:numFmt w:val="bullet"/>
+      <w:lvlText w:val=""/>
+      <w:lvlJc w:val="left"/>
+      <w:pPr>
+        <w:tabs>
+          <w:tab w:val="num" w:pos="3600"/>
+        </w:tabs>
+        <w:ind w:left="3600" w:hanging="360"/>
+      </w:pPr>
+      <w:rPr>
+        <w:rFonts w:ascii="Wingdings" w:hAnsi="Wingdings" w:hint="default"/>
+        <w:sz w:val="20"/>
+      </w:rPr>
+    </w:lvl>
+    <w:lvl w:ilvl="5" w:tentative="1">
+      <w:start w:val="1"/>
+      <w:numFmt w:val="bullet"/>
+      <w:lvlText w:val=""/>
+      <w:lvlJc w:val="left"/>
+      <w:pPr>
+        <w:tabs>
+          <w:tab w:val="num" w:pos="4320"/>
+        </w:tabs>
+        <w:ind w:left="4320" w:hanging="360"/>
+      </w:pPr>
+      <w:rPr>
+        <w:rFonts w:ascii="Wingdings" w:hAnsi="Wingdings" w:hint="default"/>
+        <w:sz w:val="20"/>
+      </w:rPr>
+    </w:lvl>
+    <w:lvl w:ilvl="6" w:tentative="1">
+      <w:start w:val="1"/>
+      <w:numFmt w:val="bullet"/>
+      <w:lvlText w:val=""/>
+      <w:lvlJc w:val="left"/>
+      <w:pPr>
+        <w:tabs>
+          <w:tab w:val="num" w:pos="5040"/>
+        </w:tabs>
+        <w:ind w:left="5040" w:hanging="360"/>
+      </w:pPr>
+      <w:rPr>
+        <w:rFonts w:ascii="Wingdings" w:hAnsi="Wingdings" w:hint="default"/>
+        <w:sz w:val="20"/>
+      </w:rPr>
+    </w:lvl>
+    <w:lvl w:ilvl="7" w:tentative="1">
+      <w:start w:val="1"/>
+      <w:numFmt w:val="bullet"/>
+      <w:lvlText w:val=""/>
+      <w:lvlJc w:val="left"/>
+      <w:pPr>
+        <w:tabs>
+          <w:tab w:val="num" w:pos="5760"/>
+        </w:tabs>
+        <w:ind w:left="5760" w:hanging="360"/>
+      </w:pPr>
+      <w:rPr>
+        <w:rFonts w:ascii="Wingdings" w:hAnsi="Wingdings" w:hint="default"/>
+        <w:sz w:val="20"/>
+      </w:rPr>
+    </w:lvl>
+    <w:lvl w:ilvl="8" w:tentative="1">
+      <w:start w:val="1"/>
+      <w:numFmt w:val="bullet"/>
+      <w:lvlText w:val=""/>
+      <w:lvlJc w:val="left"/>
+      <w:pPr>
+        <w:tabs>
+          <w:tab w:val="num" w:pos="6480"/>
+        </w:tabs>
+        <w:ind w:left="6480" w:hanging="360"/>
+      </w:pPr>
+      <w:rPr>
+        <w:rFonts w:ascii="Wingdings" w:hAnsi="Wingdings" w:hint="default"/>
+        <w:sz w:val="20"/>
+      </w:rPr>
+    </w:lvl>
+  </w:abstractNum>
+  <w:abstractNum w:abstractNumId="7" w15:restartNumberingAfterBreak="0">
     <w:nsid w:val="45673D71"/>
     <w:multiLevelType w:val="hybridMultilevel"/>
-    <w:tmpl w:val="14F68B12"/>
+    <w:tmpl w:val="56602516"/>
     <w:lvl w:ilvl="0" w:tplc="0419000F">
       <w:start w:val="1"/>
       <w:numFmt w:val="decimal"/>
@@ -2653,7 +4972,7 @@
       </w:pPr>
     </w:lvl>
   </w:abstractNum>
-  <w:abstractNum w:abstractNumId="5" w15:restartNumberingAfterBreak="0">
+  <w:abstractNum w:abstractNumId="8" w15:restartNumberingAfterBreak="0">
     <w:nsid w:val="45F34058"/>
     <w:multiLevelType w:val="hybridMultilevel"/>
     <w:tmpl w:val="E77E847A"/>
@@ -2765,7 +5084,7 @@
       </w:rPr>
     </w:lvl>
   </w:abstractNum>
-  <w:abstractNum w:abstractNumId="6" w15:restartNumberingAfterBreak="0">
+  <w:abstractNum w:abstractNumId="9" w15:restartNumberingAfterBreak="0">
     <w:nsid w:val="4E9732E0"/>
     <w:multiLevelType w:val="hybridMultilevel"/>
     <w:tmpl w:val="0F5CA230"/>
@@ -2854,7 +5173,391 @@
       </w:pPr>
     </w:lvl>
   </w:abstractNum>
-  <w:abstractNum w:abstractNumId="7" w15:restartNumberingAfterBreak="0">
+  <w:abstractNum w:abstractNumId="10" w15:restartNumberingAfterBreak="0">
+    <w:nsid w:val="51405024"/>
+    <w:multiLevelType w:val="multilevel"/>
+    <w:tmpl w:val="89E6C856"/>
+    <w:lvl w:ilvl="0">
+      <w:start w:val="1"/>
+      <w:numFmt w:val="bullet"/>
+      <w:lvlText w:val=""/>
+      <w:lvlJc w:val="left"/>
+      <w:pPr>
+        <w:tabs>
+          <w:tab w:val="num" w:pos="720"/>
+        </w:tabs>
+        <w:ind w:left="720" w:hanging="360"/>
+      </w:pPr>
+      <w:rPr>
+        <w:rFonts w:ascii="Symbol" w:hAnsi="Symbol" w:hint="default"/>
+        <w:sz w:val="20"/>
+      </w:rPr>
+    </w:lvl>
+    <w:lvl w:ilvl="1" w:tentative="1">
+      <w:start w:val="1"/>
+      <w:numFmt w:val="bullet"/>
+      <w:lvlText w:val="o"/>
+      <w:lvlJc w:val="left"/>
+      <w:pPr>
+        <w:tabs>
+          <w:tab w:val="num" w:pos="1440"/>
+        </w:tabs>
+        <w:ind w:left="1440" w:hanging="360"/>
+      </w:pPr>
+      <w:rPr>
+        <w:rFonts w:ascii="Courier New" w:hAnsi="Courier New" w:hint="default"/>
+        <w:sz w:val="20"/>
+      </w:rPr>
+    </w:lvl>
+    <w:lvl w:ilvl="2" w:tentative="1">
+      <w:start w:val="1"/>
+      <w:numFmt w:val="bullet"/>
+      <w:lvlText w:val=""/>
+      <w:lvlJc w:val="left"/>
+      <w:pPr>
+        <w:tabs>
+          <w:tab w:val="num" w:pos="2160"/>
+        </w:tabs>
+        <w:ind w:left="2160" w:hanging="360"/>
+      </w:pPr>
+      <w:rPr>
+        <w:rFonts w:ascii="Wingdings" w:hAnsi="Wingdings" w:hint="default"/>
+        <w:sz w:val="20"/>
+      </w:rPr>
+    </w:lvl>
+    <w:lvl w:ilvl="3" w:tentative="1">
+      <w:start w:val="1"/>
+      <w:numFmt w:val="bullet"/>
+      <w:lvlText w:val=""/>
+      <w:lvlJc w:val="left"/>
+      <w:pPr>
+        <w:tabs>
+          <w:tab w:val="num" w:pos="2880"/>
+        </w:tabs>
+        <w:ind w:left="2880" w:hanging="360"/>
+      </w:pPr>
+      <w:rPr>
+        <w:rFonts w:ascii="Wingdings" w:hAnsi="Wingdings" w:hint="default"/>
+        <w:sz w:val="20"/>
+      </w:rPr>
+    </w:lvl>
+    <w:lvl w:ilvl="4" w:tentative="1">
+      <w:start w:val="1"/>
+      <w:numFmt w:val="bullet"/>
+      <w:lvlText w:val=""/>
+      <w:lvlJc w:val="left"/>
+      <w:pPr>
+        <w:tabs>
+          <w:tab w:val="num" w:pos="3600"/>
+        </w:tabs>
+        <w:ind w:left="3600" w:hanging="360"/>
+      </w:pPr>
+      <w:rPr>
+        <w:rFonts w:ascii="Wingdings" w:hAnsi="Wingdings" w:hint="default"/>
+        <w:sz w:val="20"/>
+      </w:rPr>
+    </w:lvl>
+    <w:lvl w:ilvl="5" w:tentative="1">
+      <w:start w:val="1"/>
+      <w:numFmt w:val="bullet"/>
+      <w:lvlText w:val=""/>
+      <w:lvlJc w:val="left"/>
+      <w:pPr>
+        <w:tabs>
+          <w:tab w:val="num" w:pos="4320"/>
+        </w:tabs>
+        <w:ind w:left="4320" w:hanging="360"/>
+      </w:pPr>
+      <w:rPr>
+        <w:rFonts w:ascii="Wingdings" w:hAnsi="Wingdings" w:hint="default"/>
+        <w:sz w:val="20"/>
+      </w:rPr>
+    </w:lvl>
+    <w:lvl w:ilvl="6" w:tentative="1">
+      <w:start w:val="1"/>
+      <w:numFmt w:val="bullet"/>
+      <w:lvlText w:val=""/>
+      <w:lvlJc w:val="left"/>
+      <w:pPr>
+        <w:tabs>
+          <w:tab w:val="num" w:pos="5040"/>
+        </w:tabs>
+        <w:ind w:left="5040" w:hanging="360"/>
+      </w:pPr>
+      <w:rPr>
+        <w:rFonts w:ascii="Wingdings" w:hAnsi="Wingdings" w:hint="default"/>
+        <w:sz w:val="20"/>
+      </w:rPr>
+    </w:lvl>
+    <w:lvl w:ilvl="7" w:tentative="1">
+      <w:start w:val="1"/>
+      <w:numFmt w:val="bullet"/>
+      <w:lvlText w:val=""/>
+      <w:lvlJc w:val="left"/>
+      <w:pPr>
+        <w:tabs>
+          <w:tab w:val="num" w:pos="5760"/>
+        </w:tabs>
+        <w:ind w:left="5760" w:hanging="360"/>
+      </w:pPr>
+      <w:rPr>
+        <w:rFonts w:ascii="Wingdings" w:hAnsi="Wingdings" w:hint="default"/>
+        <w:sz w:val="20"/>
+      </w:rPr>
+    </w:lvl>
+    <w:lvl w:ilvl="8" w:tentative="1">
+      <w:start w:val="1"/>
+      <w:numFmt w:val="bullet"/>
+      <w:lvlText w:val=""/>
+      <w:lvlJc w:val="left"/>
+      <w:pPr>
+        <w:tabs>
+          <w:tab w:val="num" w:pos="6480"/>
+        </w:tabs>
+        <w:ind w:left="6480" w:hanging="360"/>
+      </w:pPr>
+      <w:rPr>
+        <w:rFonts w:ascii="Wingdings" w:hAnsi="Wingdings" w:hint="default"/>
+        <w:sz w:val="20"/>
+      </w:rPr>
+    </w:lvl>
+  </w:abstractNum>
+  <w:abstractNum w:abstractNumId="11" w15:restartNumberingAfterBreak="0">
+    <w:nsid w:val="51E9302D"/>
+    <w:multiLevelType w:val="multilevel"/>
+    <w:tmpl w:val="BD46A6B6"/>
+    <w:lvl w:ilvl="0">
+      <w:start w:val="1"/>
+      <w:numFmt w:val="bullet"/>
+      <w:lvlText w:val=""/>
+      <w:lvlJc w:val="left"/>
+      <w:pPr>
+        <w:tabs>
+          <w:tab w:val="num" w:pos="720"/>
+        </w:tabs>
+        <w:ind w:left="720" w:hanging="360"/>
+      </w:pPr>
+      <w:rPr>
+        <w:rFonts w:ascii="Symbol" w:hAnsi="Symbol" w:hint="default"/>
+        <w:sz w:val="20"/>
+      </w:rPr>
+    </w:lvl>
+    <w:lvl w:ilvl="1" w:tentative="1">
+      <w:start w:val="1"/>
+      <w:numFmt w:val="bullet"/>
+      <w:lvlText w:val="o"/>
+      <w:lvlJc w:val="left"/>
+      <w:pPr>
+        <w:tabs>
+          <w:tab w:val="num" w:pos="1440"/>
+        </w:tabs>
+        <w:ind w:left="1440" w:hanging="360"/>
+      </w:pPr>
+      <w:rPr>
+        <w:rFonts w:ascii="Courier New" w:hAnsi="Courier New" w:hint="default"/>
+        <w:sz w:val="20"/>
+      </w:rPr>
+    </w:lvl>
+    <w:lvl w:ilvl="2" w:tentative="1">
+      <w:start w:val="1"/>
+      <w:numFmt w:val="bullet"/>
+      <w:lvlText w:val=""/>
+      <w:lvlJc w:val="left"/>
+      <w:pPr>
+        <w:tabs>
+          <w:tab w:val="num" w:pos="2160"/>
+        </w:tabs>
+        <w:ind w:left="2160" w:hanging="360"/>
+      </w:pPr>
+      <w:rPr>
+        <w:rFonts w:ascii="Wingdings" w:hAnsi="Wingdings" w:hint="default"/>
+        <w:sz w:val="20"/>
+      </w:rPr>
+    </w:lvl>
+    <w:lvl w:ilvl="3" w:tentative="1">
+      <w:start w:val="1"/>
+      <w:numFmt w:val="bullet"/>
+      <w:lvlText w:val=""/>
+      <w:lvlJc w:val="left"/>
+      <w:pPr>
+        <w:tabs>
+          <w:tab w:val="num" w:pos="2880"/>
+        </w:tabs>
+        <w:ind w:left="2880" w:hanging="360"/>
+      </w:pPr>
+      <w:rPr>
+        <w:rFonts w:ascii="Wingdings" w:hAnsi="Wingdings" w:hint="default"/>
+        <w:sz w:val="20"/>
+      </w:rPr>
+    </w:lvl>
+    <w:lvl w:ilvl="4" w:tentative="1">
+      <w:start w:val="1"/>
+      <w:numFmt w:val="bullet"/>
+      <w:lvlText w:val=""/>
+      <w:lvlJc w:val="left"/>
+      <w:pPr>
+        <w:tabs>
+          <w:tab w:val="num" w:pos="3600"/>
+        </w:tabs>
+        <w:ind w:left="3600" w:hanging="360"/>
+      </w:pPr>
+      <w:rPr>
+        <w:rFonts w:ascii="Wingdings" w:hAnsi="Wingdings" w:hint="default"/>
+        <w:sz w:val="20"/>
+      </w:rPr>
+    </w:lvl>
+    <w:lvl w:ilvl="5" w:tentative="1">
+      <w:start w:val="1"/>
+      <w:numFmt w:val="bullet"/>
+      <w:lvlText w:val=""/>
+      <w:lvlJc w:val="left"/>
+      <w:pPr>
+        <w:tabs>
+          <w:tab w:val="num" w:pos="4320"/>
+        </w:tabs>
+        <w:ind w:left="4320" w:hanging="360"/>
+      </w:pPr>
+      <w:rPr>
+        <w:rFonts w:ascii="Wingdings" w:hAnsi="Wingdings" w:hint="default"/>
+        <w:sz w:val="20"/>
+      </w:rPr>
+    </w:lvl>
+    <w:lvl w:ilvl="6" w:tentative="1">
+      <w:start w:val="1"/>
+      <w:numFmt w:val="bullet"/>
+      <w:lvlText w:val=""/>
+      <w:lvlJc w:val="left"/>
+      <w:pPr>
+        <w:tabs>
+          <w:tab w:val="num" w:pos="5040"/>
+        </w:tabs>
+        <w:ind w:left="5040" w:hanging="360"/>
+      </w:pPr>
+      <w:rPr>
+        <w:rFonts w:ascii="Wingdings" w:hAnsi="Wingdings" w:hint="default"/>
+        <w:sz w:val="20"/>
+      </w:rPr>
+    </w:lvl>
+    <w:lvl w:ilvl="7" w:tentative="1">
+      <w:start w:val="1"/>
+      <w:numFmt w:val="bullet"/>
+      <w:lvlText w:val=""/>
+      <w:lvlJc w:val="left"/>
+      <w:pPr>
+        <w:tabs>
+          <w:tab w:val="num" w:pos="5760"/>
+        </w:tabs>
+        <w:ind w:left="5760" w:hanging="360"/>
+      </w:pPr>
+      <w:rPr>
+        <w:rFonts w:ascii="Wingdings" w:hAnsi="Wingdings" w:hint="default"/>
+        <w:sz w:val="20"/>
+      </w:rPr>
+    </w:lvl>
+    <w:lvl w:ilvl="8" w:tentative="1">
+      <w:start w:val="1"/>
+      <w:numFmt w:val="bullet"/>
+      <w:lvlText w:val=""/>
+      <w:lvlJc w:val="left"/>
+      <w:pPr>
+        <w:tabs>
+          <w:tab w:val="num" w:pos="6480"/>
+        </w:tabs>
+        <w:ind w:left="6480" w:hanging="360"/>
+      </w:pPr>
+      <w:rPr>
+        <w:rFonts w:ascii="Wingdings" w:hAnsi="Wingdings" w:hint="default"/>
+        <w:sz w:val="20"/>
+      </w:rPr>
+    </w:lvl>
+  </w:abstractNum>
+  <w:abstractNum w:abstractNumId="12" w15:restartNumberingAfterBreak="0">
+    <w:nsid w:val="5BC67641"/>
+    <w:multiLevelType w:val="hybridMultilevel"/>
+    <w:tmpl w:val="EF9A9A64"/>
+    <w:lvl w:ilvl="0" w:tplc="0419000F">
+      <w:start w:val="1"/>
+      <w:numFmt w:val="decimal"/>
+      <w:lvlText w:val="%1."/>
+      <w:lvlJc w:val="left"/>
+      <w:pPr>
+        <w:ind w:left="1429" w:hanging="360"/>
+      </w:pPr>
+    </w:lvl>
+    <w:lvl w:ilvl="1" w:tplc="04190019" w:tentative="1">
+      <w:start w:val="1"/>
+      <w:numFmt w:val="lowerLetter"/>
+      <w:lvlText w:val="%2."/>
+      <w:lvlJc w:val="left"/>
+      <w:pPr>
+        <w:ind w:left="2149" w:hanging="360"/>
+      </w:pPr>
+    </w:lvl>
+    <w:lvl w:ilvl="2" w:tplc="0419001B" w:tentative="1">
+      <w:start w:val="1"/>
+      <w:numFmt w:val="lowerRoman"/>
+      <w:lvlText w:val="%3."/>
+      <w:lvlJc w:val="right"/>
+      <w:pPr>
+        <w:ind w:left="2869" w:hanging="180"/>
+      </w:pPr>
+    </w:lvl>
+    <w:lvl w:ilvl="3" w:tplc="0419000F" w:tentative="1">
+      <w:start w:val="1"/>
+      <w:numFmt w:val="decimal"/>
+      <w:lvlText w:val="%4."/>
+      <w:lvlJc w:val="left"/>
+      <w:pPr>
+        <w:ind w:left="3589" w:hanging="360"/>
+      </w:pPr>
+    </w:lvl>
+    <w:lvl w:ilvl="4" w:tplc="04190019" w:tentative="1">
+      <w:start w:val="1"/>
+      <w:numFmt w:val="lowerLetter"/>
+      <w:lvlText w:val="%5."/>
+      <w:lvlJc w:val="left"/>
+      <w:pPr>
+        <w:ind w:left="4309" w:hanging="360"/>
+      </w:pPr>
+    </w:lvl>
+    <w:lvl w:ilvl="5" w:tplc="0419001B" w:tentative="1">
+      <w:start w:val="1"/>
+      <w:numFmt w:val="lowerRoman"/>
+      <w:lvlText w:val="%6."/>
+      <w:lvlJc w:val="right"/>
+      <w:pPr>
+        <w:ind w:left="5029" w:hanging="180"/>
+      </w:pPr>
+    </w:lvl>
+    <w:lvl w:ilvl="6" w:tplc="0419000F" w:tentative="1">
+      <w:start w:val="1"/>
+      <w:numFmt w:val="decimal"/>
+      <w:lvlText w:val="%7."/>
+      <w:lvlJc w:val="left"/>
+      <w:pPr>
+        <w:ind w:left="5749" w:hanging="360"/>
+      </w:pPr>
+    </w:lvl>
+    <w:lvl w:ilvl="7" w:tplc="04190019" w:tentative="1">
+      <w:start w:val="1"/>
+      <w:numFmt w:val="lowerLetter"/>
+      <w:lvlText w:val="%8."/>
+      <w:lvlJc w:val="left"/>
+      <w:pPr>
+        <w:ind w:left="6469" w:hanging="360"/>
+      </w:pPr>
+    </w:lvl>
+    <w:lvl w:ilvl="8" w:tplc="0419001B" w:tentative="1">
+      <w:start w:val="1"/>
+      <w:numFmt w:val="lowerRoman"/>
+      <w:lvlText w:val="%9."/>
+      <w:lvlJc w:val="right"/>
+      <w:pPr>
+        <w:ind w:left="7189" w:hanging="180"/>
+      </w:pPr>
+    </w:lvl>
+  </w:abstractNum>
+  <w:abstractNum w:abstractNumId="13" w15:restartNumberingAfterBreak="0">
     <w:nsid w:val="5FE2314C"/>
     <w:multiLevelType w:val="multilevel"/>
     <w:tmpl w:val="C46C1A5E"/>
@@ -2967,7 +5670,7 @@
       </w:rPr>
     </w:lvl>
   </w:abstractNum>
-  <w:abstractNum w:abstractNumId="8" w15:restartNumberingAfterBreak="0">
+  <w:abstractNum w:abstractNumId="14" w15:restartNumberingAfterBreak="0">
     <w:nsid w:val="6576269E"/>
     <w:multiLevelType w:val="hybridMultilevel"/>
     <w:tmpl w:val="56FEA760"/>
@@ -3056,7 +5759,124 @@
       </w:pPr>
     </w:lvl>
   </w:abstractNum>
-  <w:abstractNum w:abstractNumId="9" w15:restartNumberingAfterBreak="0">
+  <w:abstractNum w:abstractNumId="15" w15:restartNumberingAfterBreak="0">
+    <w:nsid w:val="65DA3178"/>
+    <w:multiLevelType w:val="multilevel"/>
+    <w:tmpl w:val="F03A926E"/>
+    <w:lvl w:ilvl="0">
+      <w:start w:val="1"/>
+      <w:numFmt w:val="decimal"/>
+      <w:lvlText w:val="%1."/>
+      <w:lvlJc w:val="left"/>
+      <w:pPr>
+        <w:tabs>
+          <w:tab w:val="num" w:pos="720"/>
+        </w:tabs>
+        <w:ind w:left="720" w:hanging="360"/>
+      </w:pPr>
+    </w:lvl>
+    <w:lvl w:ilvl="1">
+      <w:start w:val="1"/>
+      <w:numFmt w:val="bullet"/>
+      <w:lvlText w:val="o"/>
+      <w:lvlJc w:val="left"/>
+      <w:pPr>
+        <w:tabs>
+          <w:tab w:val="num" w:pos="1440"/>
+        </w:tabs>
+        <w:ind w:left="1440" w:hanging="360"/>
+      </w:pPr>
+      <w:rPr>
+        <w:rFonts w:ascii="Courier New" w:hAnsi="Courier New" w:hint="default"/>
+        <w:sz w:val="20"/>
+      </w:rPr>
+    </w:lvl>
+    <w:lvl w:ilvl="2" w:tentative="1">
+      <w:start w:val="1"/>
+      <w:numFmt w:val="decimal"/>
+      <w:lvlText w:val="%3."/>
+      <w:lvlJc w:val="left"/>
+      <w:pPr>
+        <w:tabs>
+          <w:tab w:val="num" w:pos="2160"/>
+        </w:tabs>
+        <w:ind w:left="2160" w:hanging="360"/>
+      </w:pPr>
+    </w:lvl>
+    <w:lvl w:ilvl="3" w:tentative="1">
+      <w:start w:val="1"/>
+      <w:numFmt w:val="decimal"/>
+      <w:lvlText w:val="%4."/>
+      <w:lvlJc w:val="left"/>
+      <w:pPr>
+        <w:tabs>
+          <w:tab w:val="num" w:pos="2880"/>
+        </w:tabs>
+        <w:ind w:left="2880" w:hanging="360"/>
+      </w:pPr>
+    </w:lvl>
+    <w:lvl w:ilvl="4" w:tentative="1">
+      <w:start w:val="1"/>
+      <w:numFmt w:val="decimal"/>
+      <w:lvlText w:val="%5."/>
+      <w:lvlJc w:val="left"/>
+      <w:pPr>
+        <w:tabs>
+          <w:tab w:val="num" w:pos="3600"/>
+        </w:tabs>
+        <w:ind w:left="3600" w:hanging="360"/>
+      </w:pPr>
+    </w:lvl>
+    <w:lvl w:ilvl="5" w:tentative="1">
+      <w:start w:val="1"/>
+      <w:numFmt w:val="decimal"/>
+      <w:lvlText w:val="%6."/>
+      <w:lvlJc w:val="left"/>
+      <w:pPr>
+        <w:tabs>
+          <w:tab w:val="num" w:pos="4320"/>
+        </w:tabs>
+        <w:ind w:left="4320" w:hanging="360"/>
+      </w:pPr>
+    </w:lvl>
+    <w:lvl w:ilvl="6" w:tentative="1">
+      <w:start w:val="1"/>
+      <w:numFmt w:val="decimal"/>
+      <w:lvlText w:val="%7."/>
+      <w:lvlJc w:val="left"/>
+      <w:pPr>
+        <w:tabs>
+          <w:tab w:val="num" w:pos="5040"/>
+        </w:tabs>
+        <w:ind w:left="5040" w:hanging="360"/>
+      </w:pPr>
+    </w:lvl>
+    <w:lvl w:ilvl="7" w:tentative="1">
+      <w:start w:val="1"/>
+      <w:numFmt w:val="decimal"/>
+      <w:lvlText w:val="%8."/>
+      <w:lvlJc w:val="left"/>
+      <w:pPr>
+        <w:tabs>
+          <w:tab w:val="num" w:pos="5760"/>
+        </w:tabs>
+        <w:ind w:left="5760" w:hanging="360"/>
+      </w:pPr>
+    </w:lvl>
+    <w:lvl w:ilvl="8" w:tentative="1">
+      <w:start w:val="1"/>
+      <w:numFmt w:val="decimal"/>
+      <w:lvlText w:val="%9."/>
+      <w:lvlJc w:val="left"/>
+      <w:pPr>
+        <w:tabs>
+          <w:tab w:val="num" w:pos="6480"/>
+        </w:tabs>
+        <w:ind w:left="6480" w:hanging="360"/>
+      </w:pPr>
+    </w:lvl>
+  </w:abstractNum>
+  <w:abstractNum w:abstractNumId="16" w15:restartNumberingAfterBreak="0">
     <w:nsid w:val="6B2C41A3"/>
     <w:multiLevelType w:val="hybridMultilevel"/>
     <w:tmpl w:val="163ECB8E"/>
@@ -3145,35 +5965,360 @@
       </w:pPr>
     </w:lvl>
   </w:abstractNum>
+  <w:abstractNum w:abstractNumId="17" w15:restartNumberingAfterBreak="0">
+    <w:nsid w:val="6B323070"/>
+    <w:multiLevelType w:val="multilevel"/>
+    <w:tmpl w:val="D9587D82"/>
+    <w:lvl w:ilvl="0">
+      <w:start w:val="1"/>
+      <w:numFmt w:val="bullet"/>
+      <w:lvlText w:val=""/>
+      <w:lvlJc w:val="left"/>
+      <w:pPr>
+        <w:tabs>
+          <w:tab w:val="num" w:pos="720"/>
+        </w:tabs>
+        <w:ind w:left="720" w:hanging="360"/>
+      </w:pPr>
+      <w:rPr>
+        <w:rFonts w:ascii="Symbol" w:hAnsi="Symbol" w:hint="default"/>
+        <w:sz w:val="20"/>
+      </w:rPr>
+    </w:lvl>
+    <w:lvl w:ilvl="1" w:tentative="1">
+      <w:start w:val="1"/>
+      <w:numFmt w:val="bullet"/>
+      <w:lvlText w:val="o"/>
+      <w:lvlJc w:val="left"/>
+      <w:pPr>
+        <w:tabs>
+          <w:tab w:val="num" w:pos="1440"/>
+        </w:tabs>
+        <w:ind w:left="1440" w:hanging="360"/>
+      </w:pPr>
+      <w:rPr>
+        <w:rFonts w:ascii="Courier New" w:hAnsi="Courier New" w:hint="default"/>
+        <w:sz w:val="20"/>
+      </w:rPr>
+    </w:lvl>
+    <w:lvl w:ilvl="2" w:tentative="1">
+      <w:start w:val="1"/>
+      <w:numFmt w:val="bullet"/>
+      <w:lvlText w:val=""/>
+      <w:lvlJc w:val="left"/>
+      <w:pPr>
+        <w:tabs>
+          <w:tab w:val="num" w:pos="2160"/>
+        </w:tabs>
+        <w:ind w:left="2160" w:hanging="360"/>
+      </w:pPr>
+      <w:rPr>
+        <w:rFonts w:ascii="Wingdings" w:hAnsi="Wingdings" w:hint="default"/>
+        <w:sz w:val="20"/>
+      </w:rPr>
+    </w:lvl>
+    <w:lvl w:ilvl="3" w:tentative="1">
+      <w:start w:val="1"/>
+      <w:numFmt w:val="bullet"/>
+      <w:lvlText w:val=""/>
+      <w:lvlJc w:val="left"/>
+      <w:pPr>
+        <w:tabs>
+          <w:tab w:val="num" w:pos="2880"/>
+        </w:tabs>
+        <w:ind w:left="2880" w:hanging="360"/>
+      </w:pPr>
+      <w:rPr>
+        <w:rFonts w:ascii="Wingdings" w:hAnsi="Wingdings" w:hint="default"/>
+        <w:sz w:val="20"/>
+      </w:rPr>
+    </w:lvl>
+    <w:lvl w:ilvl="4" w:tentative="1">
+      <w:start w:val="1"/>
+      <w:numFmt w:val="bullet"/>
+      <w:lvlText w:val=""/>
+      <w:lvlJc w:val="left"/>
+      <w:pPr>
+        <w:tabs>
+          <w:tab w:val="num" w:pos="3600"/>
+        </w:tabs>
+        <w:ind w:left="3600" w:hanging="360"/>
+      </w:pPr>
+      <w:rPr>
+        <w:rFonts w:ascii="Wingdings" w:hAnsi="Wingdings" w:hint="default"/>
+        <w:sz w:val="20"/>
+      </w:rPr>
+    </w:lvl>
+    <w:lvl w:ilvl="5" w:tentative="1">
+      <w:start w:val="1"/>
+      <w:numFmt w:val="bullet"/>
+      <w:lvlText w:val=""/>
+      <w:lvlJc w:val="left"/>
+      <w:pPr>
+        <w:tabs>
+          <w:tab w:val="num" w:pos="4320"/>
+        </w:tabs>
+        <w:ind w:left="4320" w:hanging="360"/>
+      </w:pPr>
+      <w:rPr>
+        <w:rFonts w:ascii="Wingdings" w:hAnsi="Wingdings" w:hint="default"/>
+        <w:sz w:val="20"/>
+      </w:rPr>
+    </w:lvl>
+    <w:lvl w:ilvl="6" w:tentative="1">
+      <w:start w:val="1"/>
+      <w:numFmt w:val="bullet"/>
+      <w:lvlText w:val=""/>
+      <w:lvlJc w:val="left"/>
+      <w:pPr>
+        <w:tabs>
+          <w:tab w:val="num" w:pos="5040"/>
+        </w:tabs>
+        <w:ind w:left="5040" w:hanging="360"/>
+      </w:pPr>
+      <w:rPr>
+        <w:rFonts w:ascii="Wingdings" w:hAnsi="Wingdings" w:hint="default"/>
+        <w:sz w:val="20"/>
+      </w:rPr>
+    </w:lvl>
+    <w:lvl w:ilvl="7" w:tentative="1">
+      <w:start w:val="1"/>
+      <w:numFmt w:val="bullet"/>
+      <w:lvlText w:val=""/>
+      <w:lvlJc w:val="left"/>
+      <w:pPr>
+        <w:tabs>
+          <w:tab w:val="num" w:pos="5760"/>
+        </w:tabs>
+        <w:ind w:left="5760" w:hanging="360"/>
+      </w:pPr>
+      <w:rPr>
+        <w:rFonts w:ascii="Wingdings" w:hAnsi="Wingdings" w:hint="default"/>
+        <w:sz w:val="20"/>
+      </w:rPr>
+    </w:lvl>
+    <w:lvl w:ilvl="8" w:tentative="1">
+      <w:start w:val="1"/>
+      <w:numFmt w:val="bullet"/>
+      <w:lvlText w:val=""/>
+      <w:lvlJc w:val="left"/>
+      <w:pPr>
+        <w:tabs>
+          <w:tab w:val="num" w:pos="6480"/>
+        </w:tabs>
+        <w:ind w:left="6480" w:hanging="360"/>
+      </w:pPr>
+      <w:rPr>
+        <w:rFonts w:ascii="Wingdings" w:hAnsi="Wingdings" w:hint="default"/>
+        <w:sz w:val="20"/>
+      </w:rPr>
+    </w:lvl>
+  </w:abstractNum>
+  <w:abstractNum w:abstractNumId="18" w15:restartNumberingAfterBreak="0">
+    <w:nsid w:val="6F880988"/>
+    <w:multiLevelType w:val="multilevel"/>
+    <w:tmpl w:val="C1240BDE"/>
+    <w:lvl w:ilvl="0">
+      <w:start w:val="1"/>
+      <w:numFmt w:val="bullet"/>
+      <w:lvlText w:val=""/>
+      <w:lvlJc w:val="left"/>
+      <w:pPr>
+        <w:tabs>
+          <w:tab w:val="num" w:pos="720"/>
+        </w:tabs>
+        <w:ind w:left="720" w:hanging="360"/>
+      </w:pPr>
+      <w:rPr>
+        <w:rFonts w:ascii="Symbol" w:hAnsi="Symbol" w:hint="default"/>
+        <w:sz w:val="20"/>
+      </w:rPr>
+    </w:lvl>
+    <w:lvl w:ilvl="1" w:tentative="1">
+      <w:start w:val="1"/>
+      <w:numFmt w:val="bullet"/>
+      <w:lvlText w:val="o"/>
+      <w:lvlJc w:val="left"/>
+      <w:pPr>
+        <w:tabs>
+          <w:tab w:val="num" w:pos="1440"/>
+        </w:tabs>
+        <w:ind w:left="1440" w:hanging="360"/>
+      </w:pPr>
+      <w:rPr>
+        <w:rFonts w:ascii="Courier New" w:hAnsi="Courier New" w:hint="default"/>
+        <w:sz w:val="20"/>
+      </w:rPr>
+    </w:lvl>
+    <w:lvl w:ilvl="2" w:tentative="1">
+      <w:start w:val="1"/>
+      <w:numFmt w:val="bullet"/>
+      <w:lvlText w:val=""/>
+      <w:lvlJc w:val="left"/>
+      <w:pPr>
+        <w:tabs>
+          <w:tab w:val="num" w:pos="2160"/>
+        </w:tabs>
+        <w:ind w:left="2160" w:hanging="360"/>
+      </w:pPr>
+      <w:rPr>
+        <w:rFonts w:ascii="Wingdings" w:hAnsi="Wingdings" w:hint="default"/>
+        <w:sz w:val="20"/>
+      </w:rPr>
+    </w:lvl>
+    <w:lvl w:ilvl="3" w:tentative="1">
+      <w:start w:val="1"/>
+      <w:numFmt w:val="bullet"/>
+      <w:lvlText w:val=""/>
+      <w:lvlJc w:val="left"/>
+      <w:pPr>
+        <w:tabs>
+          <w:tab w:val="num" w:pos="2880"/>
+        </w:tabs>
+        <w:ind w:left="2880" w:hanging="360"/>
+      </w:pPr>
+      <w:rPr>
+        <w:rFonts w:ascii="Wingdings" w:hAnsi="Wingdings" w:hint="default"/>
+        <w:sz w:val="20"/>
+      </w:rPr>
+    </w:lvl>
+    <w:lvl w:ilvl="4" w:tentative="1">
+      <w:start w:val="1"/>
+      <w:numFmt w:val="bullet"/>
+      <w:lvlText w:val=""/>
+      <w:lvlJc w:val="left"/>
+      <w:pPr>
+        <w:tabs>
+          <w:tab w:val="num" w:pos="3600"/>
+        </w:tabs>
+        <w:ind w:left="3600" w:hanging="360"/>
+      </w:pPr>
+      <w:rPr>
+        <w:rFonts w:ascii="Wingdings" w:hAnsi="Wingdings" w:hint="default"/>
+        <w:sz w:val="20"/>
+      </w:rPr>
+    </w:lvl>
+    <w:lvl w:ilvl="5" w:tentative="1">
+      <w:start w:val="1"/>
+      <w:numFmt w:val="bullet"/>
+      <w:lvlText w:val=""/>
+      <w:lvlJc w:val="left"/>
+      <w:pPr>
+        <w:tabs>
+          <w:tab w:val="num" w:pos="4320"/>
+        </w:tabs>
+        <w:ind w:left="4320" w:hanging="360"/>
+      </w:pPr>
+      <w:rPr>
+        <w:rFonts w:ascii="Wingdings" w:hAnsi="Wingdings" w:hint="default"/>
+        <w:sz w:val="20"/>
+      </w:rPr>
+    </w:lvl>
+    <w:lvl w:ilvl="6" w:tentative="1">
+      <w:start w:val="1"/>
+      <w:numFmt w:val="bullet"/>
+      <w:lvlText w:val=""/>
+      <w:lvlJc w:val="left"/>
+      <w:pPr>
+        <w:tabs>
+          <w:tab w:val="num" w:pos="5040"/>
+        </w:tabs>
+        <w:ind w:left="5040" w:hanging="360"/>
+      </w:pPr>
+      <w:rPr>
+        <w:rFonts w:ascii="Wingdings" w:hAnsi="Wingdings" w:hint="default"/>
+        <w:sz w:val="20"/>
+      </w:rPr>
+    </w:lvl>
+    <w:lvl w:ilvl="7" w:tentative="1">
+      <w:start w:val="1"/>
+      <w:numFmt w:val="bullet"/>
+      <w:lvlText w:val=""/>
+      <w:lvlJc w:val="left"/>
+      <w:pPr>
+        <w:tabs>
+          <w:tab w:val="num" w:pos="5760"/>
+        </w:tabs>
+        <w:ind w:left="5760" w:hanging="360"/>
+      </w:pPr>
+      <w:rPr>
+        <w:rFonts w:ascii="Wingdings" w:hAnsi="Wingdings" w:hint="default"/>
+        <w:sz w:val="20"/>
+      </w:rPr>
+    </w:lvl>
+    <w:lvl w:ilvl="8" w:tentative="1">
+      <w:start w:val="1"/>
+      <w:numFmt w:val="bullet"/>
+      <w:lvlText w:val=""/>
+      <w:lvlJc w:val="left"/>
+      <w:pPr>
+        <w:tabs>
+          <w:tab w:val="num" w:pos="6480"/>
+        </w:tabs>
+        <w:ind w:left="6480" w:hanging="360"/>
+      </w:pPr>
+      <w:rPr>
+        <w:rFonts w:ascii="Wingdings" w:hAnsi="Wingdings" w:hint="default"/>
+        <w:sz w:val="20"/>
+      </w:rPr>
+    </w:lvl>
+  </w:abstractNum>
   <w:num w:numId="1" w16cid:durableId="874733697">
+    <w:abstractNumId w:val="8"/>
+  </w:num>
+  <w:num w:numId="2" w16cid:durableId="505367789">
+    <w:abstractNumId w:val="16"/>
+  </w:num>
+  <w:num w:numId="3" w16cid:durableId="1862473033">
+    <w:abstractNumId w:val="13"/>
+  </w:num>
+  <w:num w:numId="4" w16cid:durableId="1277833134">
+    <w:abstractNumId w:val="4"/>
+  </w:num>
+  <w:num w:numId="5" w16cid:durableId="1204488662">
+    <w:abstractNumId w:val="1"/>
+  </w:num>
+  <w:num w:numId="6" w16cid:durableId="934825846">
     <w:abstractNumId w:val="5"/>
   </w:num>
-  <w:num w:numId="2" w16cid:durableId="505367789">
+  <w:num w:numId="7" w16cid:durableId="757025675">
+    <w:abstractNumId w:val="7"/>
+  </w:num>
+  <w:num w:numId="8" w16cid:durableId="781069736">
     <w:abstractNumId w:val="9"/>
   </w:num>
-  <w:num w:numId="3" w16cid:durableId="1862473033">
-    <w:abstractNumId w:val="7"/>
+  <w:num w:numId="9" w16cid:durableId="1368944609">
+    <w:abstractNumId w:val="14"/>
   </w:num>
-  <w:num w:numId="4" w16cid:durableId="1277833134">
+  <w:num w:numId="10" w16cid:durableId="1865168092">
+    <w:abstractNumId w:val="3"/>
+  </w:num>
+  <w:num w:numId="11" w16cid:durableId="1975714296">
+    <w:abstractNumId w:val="0"/>
+  </w:num>
+  <w:num w:numId="12" w16cid:durableId="2122870963">
+    <w:abstractNumId w:val="6"/>
+  </w:num>
+  <w:num w:numId="13" w16cid:durableId="376440397">
+    <w:abstractNumId w:val="10"/>
+  </w:num>
+  <w:num w:numId="14" w16cid:durableId="1618178390">
+    <w:abstractNumId w:val="18"/>
+  </w:num>
+  <w:num w:numId="15" w16cid:durableId="245504808">
+    <w:abstractNumId w:val="11"/>
+  </w:num>
+  <w:num w:numId="16" w16cid:durableId="355624208">
     <w:abstractNumId w:val="2"/>
   </w:num>
-  <w:num w:numId="5" w16cid:durableId="1204488662">
-    <w:abstractNumId w:val="0"/>
+  <w:num w:numId="17" w16cid:durableId="600648537">
+    <w:abstractNumId w:val="17"/>
   </w:num>
-  <w:num w:numId="6" w16cid:durableId="934825846">
-    <w:abstractNumId w:val="3"/>
+  <w:num w:numId="18" w16cid:durableId="1979527526">
+    <w:abstractNumId w:val="15"/>
   </w:num>
-  <w:num w:numId="7" w16cid:durableId="757025675">
-    <w:abstractNumId w:val="4"/>
-  </w:num>
-  <w:num w:numId="8" w16cid:durableId="781069736">
-    <w:abstractNumId w:val="6"/>
-  </w:num>
-  <w:num w:numId="9" w16cid:durableId="1368944609">
-    <w:abstractNumId w:val="8"/>
-  </w:num>
-  <w:num w:numId="10" w16cid:durableId="1865168092">
-    <w:abstractNumId w:val="1"/>
+  <w:num w:numId="19" w16cid:durableId="1812551384">
+    <w:abstractNumId w:val="12"/>
   </w:num>
 </w:numbering>
 </file>
@@ -4312,6 +7457,30 @@
     <w:basedOn w:val="a0"/>
     <w:rsid w:val="00C95515"/>
   </w:style>
+  <w:style w:type="character" w:styleId="af7">
+    <w:name w:val="Unresolved Mention"/>
+    <w:basedOn w:val="a0"/>
+    <w:uiPriority w:val="99"/>
+    <w:semiHidden/>
+    <w:unhideWhenUsed/>
+    <w:rsid w:val="004E659E"/>
+    <w:rPr>
+      <w:color w:val="605E5C"/>
+      <w:shd w:val="clear" w:color="auto" w:fill="E1DFDD"/>
+    </w:rPr>
+  </w:style>
+  <w:style w:type="character" w:styleId="af8">
+    <w:name w:val="FollowedHyperlink"/>
+    <w:basedOn w:val="a0"/>
+    <w:uiPriority w:val="99"/>
+    <w:semiHidden/>
+    <w:unhideWhenUsed/>
+    <w:rsid w:val="00367529"/>
+    <w:rPr>
+      <w:color w:val="954F72" w:themeColor="followedHyperlink"/>
+      <w:u w:val="single"/>
+    </w:rPr>
+  </w:style>
 </w:styles>
 </file>
 

</xml_diff>